<commit_message>
filter function and passing value to parent
</commit_message>
<xml_diff>
--- a/Vue.js-General.docx
+++ b/Vue.js-General.docx
@@ -18,7 +18,7 @@
           <w:sz w:val="28"/>
           <w:szCs w:val="28"/>
         </w:rPr>
-        <w:t>Vue onload function</w:t>
+        <w:t>JavaScript Filter ()</w:t>
       </w:r>
     </w:p>
     <w:p>
@@ -39,7 +39,7 @@
           <w:sz w:val="21"/>
           <w:szCs w:val="21"/>
         </w:rPr>
-        <w:t>export</w:t>
+        <w:t>const</w:t>
       </w:r>
       <w:r>
         <w:rPr>
@@ -53,11 +53,395 @@
       <w:r>
         <w:rPr>
           <w:rFonts w:ascii="Consolas" w:eastAsia="Times New Roman" w:hAnsi="Consolas" w:cs="Times New Roman"/>
+          <w:color w:val="D19A66"/>
+          <w:sz w:val="21"/>
+          <w:szCs w:val="21"/>
+        </w:rPr>
+        <w:t>words</w:t>
+      </w:r>
+      <w:r>
+        <w:rPr>
+          <w:rFonts w:ascii="Consolas" w:eastAsia="Times New Roman" w:hAnsi="Consolas" w:cs="Times New Roman"/>
+          <w:color w:val="BBBBBB"/>
+          <w:sz w:val="21"/>
+          <w:szCs w:val="21"/>
+        </w:rPr>
+        <w:t> </w:t>
+      </w:r>
+      <w:r>
+        <w:rPr>
+          <w:rFonts w:ascii="Consolas" w:eastAsia="Times New Roman" w:hAnsi="Consolas" w:cs="Times New Roman"/>
+          <w:color w:val="56B6C2"/>
+          <w:sz w:val="21"/>
+          <w:szCs w:val="21"/>
+        </w:rPr>
+        <w:t>=</w:t>
+      </w:r>
+      <w:r>
+        <w:rPr>
+          <w:rFonts w:ascii="Consolas" w:eastAsia="Times New Roman" w:hAnsi="Consolas" w:cs="Times New Roman"/>
+          <w:color w:val="BBBBBB"/>
+          <w:sz w:val="21"/>
+          <w:szCs w:val="21"/>
+        </w:rPr>
+        <w:t> </w:t>
+      </w:r>
+      <w:r>
+        <w:rPr>
+          <w:rFonts w:ascii="Consolas" w:eastAsia="Times New Roman" w:hAnsi="Consolas" w:cs="Times New Roman"/>
+          <w:color w:val="ABB2BF"/>
+          <w:sz w:val="21"/>
+          <w:szCs w:val="21"/>
+        </w:rPr>
+        <w:t>[</w:t>
+      </w:r>
+    </w:p>
+    <w:p>
+      <w:pPr>
+        <w:shd w:val="clear" w:color="auto" w:fill="282C34"/>
+        <w:spacing w:after="0" w:line="285" w:lineRule="atLeast"/>
+        <w:rPr>
+          <w:rFonts w:ascii="Consolas" w:eastAsia="Times New Roman" w:hAnsi="Consolas" w:cs="Times New Roman"/>
+          <w:color w:val="BBBBBB"/>
+          <w:sz w:val="21"/>
+          <w:szCs w:val="21"/>
+        </w:rPr>
+      </w:pPr>
+      <w:r>
+        <w:rPr>
+          <w:rFonts w:ascii="Consolas" w:eastAsia="Times New Roman" w:hAnsi="Consolas" w:cs="Times New Roman"/>
+          <w:color w:val="BBBBBB"/>
+          <w:sz w:val="21"/>
+          <w:szCs w:val="21"/>
+        </w:rPr>
+        <w:t>  </w:t>
+      </w:r>
+      <w:r>
+        <w:rPr>
+          <w:rFonts w:ascii="Consolas" w:eastAsia="Times New Roman" w:hAnsi="Consolas" w:cs="Times New Roman"/>
+          <w:color w:val="98C379"/>
+          <w:sz w:val="21"/>
+          <w:szCs w:val="21"/>
+        </w:rPr>
+        <w:t>"spray"</w:t>
+      </w:r>
+      <w:r>
+        <w:rPr>
+          <w:rFonts w:ascii="Consolas" w:eastAsia="Times New Roman" w:hAnsi="Consolas" w:cs="Times New Roman"/>
+          <w:color w:val="ABB2BF"/>
+          <w:sz w:val="21"/>
+          <w:szCs w:val="21"/>
+        </w:rPr>
+        <w:t>,</w:t>
+      </w:r>
+    </w:p>
+    <w:p>
+      <w:pPr>
+        <w:shd w:val="clear" w:color="auto" w:fill="282C34"/>
+        <w:spacing w:after="0" w:line="285" w:lineRule="atLeast"/>
+        <w:rPr>
+          <w:rFonts w:ascii="Consolas" w:eastAsia="Times New Roman" w:hAnsi="Consolas" w:cs="Times New Roman"/>
+          <w:color w:val="BBBBBB"/>
+          <w:sz w:val="21"/>
+          <w:szCs w:val="21"/>
+        </w:rPr>
+      </w:pPr>
+      <w:r>
+        <w:rPr>
+          <w:rFonts w:ascii="Consolas" w:eastAsia="Times New Roman" w:hAnsi="Consolas" w:cs="Times New Roman"/>
+          <w:color w:val="BBBBBB"/>
+          <w:sz w:val="21"/>
+          <w:szCs w:val="21"/>
+        </w:rPr>
+        <w:t>  </w:t>
+      </w:r>
+      <w:r>
+        <w:rPr>
+          <w:rFonts w:ascii="Consolas" w:eastAsia="Times New Roman" w:hAnsi="Consolas" w:cs="Times New Roman"/>
+          <w:color w:val="98C379"/>
+          <w:sz w:val="21"/>
+          <w:szCs w:val="21"/>
+        </w:rPr>
+        <w:t>"limit"</w:t>
+      </w:r>
+      <w:r>
+        <w:rPr>
+          <w:rFonts w:ascii="Consolas" w:eastAsia="Times New Roman" w:hAnsi="Consolas" w:cs="Times New Roman"/>
+          <w:color w:val="ABB2BF"/>
+          <w:sz w:val="21"/>
+          <w:szCs w:val="21"/>
+        </w:rPr>
+        <w:t>,</w:t>
+      </w:r>
+    </w:p>
+    <w:p>
+      <w:pPr>
+        <w:shd w:val="clear" w:color="auto" w:fill="282C34"/>
+        <w:spacing w:after="0" w:line="285" w:lineRule="atLeast"/>
+        <w:rPr>
+          <w:rFonts w:ascii="Consolas" w:eastAsia="Times New Roman" w:hAnsi="Consolas" w:cs="Times New Roman"/>
+          <w:color w:val="BBBBBB"/>
+          <w:sz w:val="21"/>
+          <w:szCs w:val="21"/>
+        </w:rPr>
+      </w:pPr>
+      <w:r>
+        <w:rPr>
+          <w:rFonts w:ascii="Consolas" w:eastAsia="Times New Roman" w:hAnsi="Consolas" w:cs="Times New Roman"/>
+          <w:color w:val="BBBBBB"/>
+          <w:sz w:val="21"/>
+          <w:szCs w:val="21"/>
+        </w:rPr>
+        <w:t>  </w:t>
+      </w:r>
+      <w:r>
+        <w:rPr>
+          <w:rFonts w:ascii="Consolas" w:eastAsia="Times New Roman" w:hAnsi="Consolas" w:cs="Times New Roman"/>
+          <w:color w:val="98C379"/>
+          <w:sz w:val="21"/>
+          <w:szCs w:val="21"/>
+        </w:rPr>
+        <w:t>"elite"</w:t>
+      </w:r>
+      <w:r>
+        <w:rPr>
+          <w:rFonts w:ascii="Consolas" w:eastAsia="Times New Roman" w:hAnsi="Consolas" w:cs="Times New Roman"/>
+          <w:color w:val="ABB2BF"/>
+          <w:sz w:val="21"/>
+          <w:szCs w:val="21"/>
+        </w:rPr>
+        <w:t>,</w:t>
+      </w:r>
+    </w:p>
+    <w:p>
+      <w:pPr>
+        <w:shd w:val="clear" w:color="auto" w:fill="282C34"/>
+        <w:spacing w:after="0" w:line="285" w:lineRule="atLeast"/>
+        <w:rPr>
+          <w:rFonts w:ascii="Consolas" w:eastAsia="Times New Roman" w:hAnsi="Consolas" w:cs="Times New Roman"/>
+          <w:color w:val="BBBBBB"/>
+          <w:sz w:val="21"/>
+          <w:szCs w:val="21"/>
+        </w:rPr>
+      </w:pPr>
+      <w:r>
+        <w:rPr>
+          <w:rFonts w:ascii="Consolas" w:eastAsia="Times New Roman" w:hAnsi="Consolas" w:cs="Times New Roman"/>
+          <w:color w:val="BBBBBB"/>
+          <w:sz w:val="21"/>
+          <w:szCs w:val="21"/>
+        </w:rPr>
+        <w:t>  </w:t>
+      </w:r>
+      <w:r>
+        <w:rPr>
+          <w:rFonts w:ascii="Consolas" w:eastAsia="Times New Roman" w:hAnsi="Consolas" w:cs="Times New Roman"/>
+          <w:color w:val="98C379"/>
+          <w:sz w:val="21"/>
+          <w:szCs w:val="21"/>
+        </w:rPr>
+        <w:t>"exuberant"</w:t>
+      </w:r>
+      <w:r>
+        <w:rPr>
+          <w:rFonts w:ascii="Consolas" w:eastAsia="Times New Roman" w:hAnsi="Consolas" w:cs="Times New Roman"/>
+          <w:color w:val="ABB2BF"/>
+          <w:sz w:val="21"/>
+          <w:szCs w:val="21"/>
+        </w:rPr>
+        <w:t>,</w:t>
+      </w:r>
+    </w:p>
+    <w:p>
+      <w:pPr>
+        <w:shd w:val="clear" w:color="auto" w:fill="282C34"/>
+        <w:spacing w:after="0" w:line="285" w:lineRule="atLeast"/>
+        <w:rPr>
+          <w:rFonts w:ascii="Consolas" w:eastAsia="Times New Roman" w:hAnsi="Consolas" w:cs="Times New Roman"/>
+          <w:color w:val="BBBBBB"/>
+          <w:sz w:val="21"/>
+          <w:szCs w:val="21"/>
+        </w:rPr>
+      </w:pPr>
+      <w:r>
+        <w:rPr>
+          <w:rFonts w:ascii="Consolas" w:eastAsia="Times New Roman" w:hAnsi="Consolas" w:cs="Times New Roman"/>
+          <w:color w:val="BBBBBB"/>
+          <w:sz w:val="21"/>
+          <w:szCs w:val="21"/>
+        </w:rPr>
+        <w:t>  </w:t>
+      </w:r>
+      <w:r>
+        <w:rPr>
+          <w:rFonts w:ascii="Consolas" w:eastAsia="Times New Roman" w:hAnsi="Consolas" w:cs="Times New Roman"/>
+          <w:color w:val="98C379"/>
+          <w:sz w:val="21"/>
+          <w:szCs w:val="21"/>
+        </w:rPr>
+        <w:t>"destruction"</w:t>
+      </w:r>
+      <w:r>
+        <w:rPr>
+          <w:rFonts w:ascii="Consolas" w:eastAsia="Times New Roman" w:hAnsi="Consolas" w:cs="Times New Roman"/>
+          <w:color w:val="ABB2BF"/>
+          <w:sz w:val="21"/>
+          <w:szCs w:val="21"/>
+        </w:rPr>
+        <w:t>,</w:t>
+      </w:r>
+    </w:p>
+    <w:p>
+      <w:pPr>
+        <w:shd w:val="clear" w:color="auto" w:fill="282C34"/>
+        <w:spacing w:after="0" w:line="285" w:lineRule="atLeast"/>
+        <w:rPr>
+          <w:rFonts w:ascii="Consolas" w:eastAsia="Times New Roman" w:hAnsi="Consolas" w:cs="Times New Roman"/>
+          <w:color w:val="BBBBBB"/>
+          <w:sz w:val="21"/>
+          <w:szCs w:val="21"/>
+        </w:rPr>
+      </w:pPr>
+      <w:r>
+        <w:rPr>
+          <w:rFonts w:ascii="Consolas" w:eastAsia="Times New Roman" w:hAnsi="Consolas" w:cs="Times New Roman"/>
+          <w:color w:val="BBBBBB"/>
+          <w:sz w:val="21"/>
+          <w:szCs w:val="21"/>
+        </w:rPr>
+        <w:t>  </w:t>
+      </w:r>
+      <w:r>
+        <w:rPr>
+          <w:rFonts w:ascii="Consolas" w:eastAsia="Times New Roman" w:hAnsi="Consolas" w:cs="Times New Roman"/>
+          <w:color w:val="98C379"/>
+          <w:sz w:val="21"/>
+          <w:szCs w:val="21"/>
+        </w:rPr>
+        <w:t>"present"</w:t>
+      </w:r>
+    </w:p>
+    <w:p>
+      <w:pPr>
+        <w:shd w:val="clear" w:color="auto" w:fill="282C34"/>
+        <w:spacing w:after="0" w:line="285" w:lineRule="atLeast"/>
+        <w:rPr>
+          <w:rFonts w:ascii="Consolas" w:eastAsia="Times New Roman" w:hAnsi="Consolas" w:cs="Times New Roman"/>
+          <w:color w:val="BBBBBB"/>
+          <w:sz w:val="21"/>
+          <w:szCs w:val="21"/>
+        </w:rPr>
+      </w:pPr>
+      <w:r>
+        <w:rPr>
+          <w:rFonts w:ascii="Consolas" w:eastAsia="Times New Roman" w:hAnsi="Consolas" w:cs="Times New Roman"/>
+          <w:color w:val="ABB2BF"/>
+          <w:sz w:val="21"/>
+          <w:szCs w:val="21"/>
+        </w:rPr>
+        <w:t>];</w:t>
+      </w:r>
+    </w:p>
+    <w:p>
+      <w:pPr>
+        <w:shd w:val="clear" w:color="auto" w:fill="282C34"/>
+        <w:spacing w:after="0" w:line="285" w:lineRule="atLeast"/>
+        <w:rPr>
+          <w:rFonts w:ascii="Consolas" w:eastAsia="Times New Roman" w:hAnsi="Consolas" w:cs="Times New Roman"/>
+          <w:color w:val="BBBBBB"/>
+          <w:sz w:val="21"/>
+          <w:szCs w:val="21"/>
+        </w:rPr>
+      </w:pPr>
+      <w:r>
+        <w:rPr>
+          <w:rFonts w:ascii="Consolas" w:eastAsia="Times New Roman" w:hAnsi="Consolas" w:cs="Times New Roman"/>
+          <w:color w:val="C678DD"/>
+          <w:sz w:val="21"/>
+          <w:szCs w:val="21"/>
+        </w:rPr>
+        <w:t>const</w:t>
+      </w:r>
+      <w:r>
+        <w:rPr>
+          <w:rFonts w:ascii="Consolas" w:eastAsia="Times New Roman" w:hAnsi="Consolas" w:cs="Times New Roman"/>
+          <w:color w:val="BBBBBB"/>
+          <w:sz w:val="21"/>
+          <w:szCs w:val="21"/>
+        </w:rPr>
+        <w:t> </w:t>
+      </w:r>
+      <w:r>
+        <w:rPr>
+          <w:rFonts w:ascii="Consolas" w:eastAsia="Times New Roman" w:hAnsi="Consolas" w:cs="Times New Roman"/>
+          <w:color w:val="D19A66"/>
+          <w:sz w:val="21"/>
+          <w:szCs w:val="21"/>
+        </w:rPr>
+        <w:t>result</w:t>
+      </w:r>
+      <w:r>
+        <w:rPr>
+          <w:rFonts w:ascii="Consolas" w:eastAsia="Times New Roman" w:hAnsi="Consolas" w:cs="Times New Roman"/>
+          <w:color w:val="BBBBBB"/>
+          <w:sz w:val="21"/>
+          <w:szCs w:val="21"/>
+        </w:rPr>
+        <w:t> </w:t>
+      </w:r>
+      <w:r>
+        <w:rPr>
+          <w:rFonts w:ascii="Consolas" w:eastAsia="Times New Roman" w:hAnsi="Consolas" w:cs="Times New Roman"/>
+          <w:color w:val="56B6C2"/>
+          <w:sz w:val="21"/>
+          <w:szCs w:val="21"/>
+        </w:rPr>
+        <w:t>=</w:t>
+      </w:r>
+      <w:r>
+        <w:rPr>
+          <w:rFonts w:ascii="Consolas" w:eastAsia="Times New Roman" w:hAnsi="Consolas" w:cs="Times New Roman"/>
+          <w:color w:val="BBBBBB"/>
+          <w:sz w:val="21"/>
+          <w:szCs w:val="21"/>
+        </w:rPr>
+        <w:t> </w:t>
+      </w:r>
+      <w:r>
+        <w:rPr>
+          <w:rFonts w:ascii="Consolas" w:eastAsia="Times New Roman" w:hAnsi="Consolas" w:cs="Times New Roman"/>
           <w:color w:val="E06C75"/>
           <w:sz w:val="21"/>
           <w:szCs w:val="21"/>
         </w:rPr>
-        <w:t>default</w:t>
+        <w:t>words</w:t>
+      </w:r>
+      <w:r>
+        <w:rPr>
+          <w:rFonts w:ascii="Consolas" w:eastAsia="Times New Roman" w:hAnsi="Consolas" w:cs="Times New Roman"/>
+          <w:color w:val="ABB2BF"/>
+          <w:sz w:val="21"/>
+          <w:szCs w:val="21"/>
+        </w:rPr>
+        <w:t>.</w:t>
+      </w:r>
+      <w:r>
+        <w:rPr>
+          <w:rFonts w:ascii="Consolas" w:eastAsia="Times New Roman" w:hAnsi="Consolas" w:cs="Times New Roman"/>
+          <w:color w:val="61AFEF"/>
+          <w:sz w:val="21"/>
+          <w:szCs w:val="21"/>
+        </w:rPr>
+        <w:t>filter</w:t>
+      </w:r>
+      <w:r>
+        <w:rPr>
+          <w:rFonts w:ascii="Consolas" w:eastAsia="Times New Roman" w:hAnsi="Consolas" w:cs="Times New Roman"/>
+          <w:color w:val="ABB2BF"/>
+          <w:sz w:val="21"/>
+          <w:szCs w:val="21"/>
+        </w:rPr>
+        <w:t>(word</w:t>
       </w:r>
       <w:r>
         <w:rPr>
@@ -71,98 +455,83 @@
       <w:r>
         <w:rPr>
           <w:rFonts w:ascii="Consolas" w:eastAsia="Times New Roman" w:hAnsi="Consolas" w:cs="Times New Roman"/>
-          <w:color w:val="ABB2BF"/>
-          <w:sz w:val="21"/>
-          <w:szCs w:val="21"/>
-        </w:rPr>
-        <w:t>{</w:t>
-      </w:r>
-    </w:p>
-    <w:p>
-      <w:pPr>
-        <w:shd w:val="clear" w:color="auto" w:fill="282C34"/>
-        <w:spacing w:after="0" w:line="285" w:lineRule="atLeast"/>
-        <w:rPr>
-          <w:rFonts w:ascii="Consolas" w:eastAsia="Times New Roman" w:hAnsi="Consolas" w:cs="Times New Roman"/>
-          <w:color w:val="BBBBBB"/>
-          <w:sz w:val="21"/>
-          <w:szCs w:val="21"/>
-        </w:rPr>
-      </w:pPr>
-      <w:r>
-        <w:rPr>
-          <w:rFonts w:ascii="Consolas" w:eastAsia="Times New Roman" w:hAnsi="Consolas" w:cs="Times New Roman"/>
-          <w:color w:val="ABB2BF"/>
-          <w:sz w:val="21"/>
-          <w:szCs w:val="21"/>
-        </w:rPr>
-        <w:t>  </w:t>
-      </w:r>
-      <w:r>
-        <w:rPr>
-          <w:rFonts w:ascii="Consolas" w:eastAsia="Times New Roman" w:hAnsi="Consolas" w:cs="Times New Roman"/>
-          <w:color w:val="61AFEF"/>
-          <w:sz w:val="21"/>
-          <w:szCs w:val="21"/>
-        </w:rPr>
-        <w:t>beforeMount</w:t>
-      </w:r>
-      <w:r>
-        <w:rPr>
-          <w:rFonts w:ascii="Consolas" w:eastAsia="Times New Roman" w:hAnsi="Consolas" w:cs="Times New Roman"/>
-          <w:color w:val="ABB2BF"/>
-          <w:sz w:val="21"/>
-          <w:szCs w:val="21"/>
-        </w:rPr>
-        <w:t>(){</w:t>
-      </w:r>
-    </w:p>
-    <w:p>
-      <w:pPr>
-        <w:shd w:val="clear" w:color="auto" w:fill="282C34"/>
-        <w:spacing w:after="0" w:line="285" w:lineRule="atLeast"/>
-        <w:rPr>
-          <w:rFonts w:ascii="Consolas" w:eastAsia="Times New Roman" w:hAnsi="Consolas" w:cs="Times New Roman"/>
-          <w:color w:val="BBBBBB"/>
-          <w:sz w:val="21"/>
-          <w:szCs w:val="21"/>
-        </w:rPr>
-      </w:pPr>
-      <w:r>
-        <w:rPr>
-          <w:rFonts w:ascii="Consolas" w:eastAsia="Times New Roman" w:hAnsi="Consolas" w:cs="Times New Roman"/>
-          <w:color w:val="ABB2BF"/>
-          <w:sz w:val="21"/>
-          <w:szCs w:val="21"/>
-        </w:rPr>
-        <w:t>    </w:t>
-      </w:r>
-      <w:r>
-        <w:rPr>
-          <w:rFonts w:ascii="Consolas" w:eastAsia="Times New Roman" w:hAnsi="Consolas" w:cs="Times New Roman"/>
-          <w:color w:val="61AFEF"/>
-          <w:sz w:val="21"/>
-          <w:szCs w:val="21"/>
-        </w:rPr>
-        <w:t>alert</w:t>
-      </w:r>
-      <w:r>
-        <w:rPr>
-          <w:rFonts w:ascii="Consolas" w:eastAsia="Times New Roman" w:hAnsi="Consolas" w:cs="Times New Roman"/>
-          <w:color w:val="ABB2BF"/>
-          <w:sz w:val="21"/>
-          <w:szCs w:val="21"/>
-        </w:rPr>
-        <w:t>(</w:t>
-      </w:r>
-      <w:r>
-        <w:rPr>
-          <w:rFonts w:ascii="Consolas" w:eastAsia="Times New Roman" w:hAnsi="Consolas" w:cs="Times New Roman"/>
-          <w:color w:val="98C379"/>
-          <w:sz w:val="21"/>
-          <w:szCs w:val="21"/>
-        </w:rPr>
-        <w:t>"Component has been created!"</w:t>
+          <w:color w:val="C678DD"/>
+          <w:sz w:val="21"/>
+          <w:szCs w:val="21"/>
+        </w:rPr>
+        <w:t>=&gt;</w:t>
+      </w:r>
+      <w:r>
+        <w:rPr>
+          <w:rFonts w:ascii="Consolas" w:eastAsia="Times New Roman" w:hAnsi="Consolas" w:cs="Times New Roman"/>
+          <w:color w:val="BBBBBB"/>
+          <w:sz w:val="21"/>
+          <w:szCs w:val="21"/>
+        </w:rPr>
+        <w:t> </w:t>
+      </w:r>
+      <w:r>
+        <w:rPr>
+          <w:rFonts w:ascii="Consolas" w:eastAsia="Times New Roman" w:hAnsi="Consolas" w:cs="Times New Roman"/>
+          <w:color w:val="E06C75"/>
+          <w:sz w:val="21"/>
+          <w:szCs w:val="21"/>
+        </w:rPr>
+        <w:t>word</w:t>
+      </w:r>
+      <w:r>
+        <w:rPr>
+          <w:rFonts w:ascii="Consolas" w:eastAsia="Times New Roman" w:hAnsi="Consolas" w:cs="Times New Roman"/>
+          <w:color w:val="ABB2BF"/>
+          <w:sz w:val="21"/>
+          <w:szCs w:val="21"/>
+        </w:rPr>
+        <w:t>.</w:t>
+      </w:r>
+      <w:r>
+        <w:rPr>
+          <w:rFonts w:ascii="Consolas" w:eastAsia="Times New Roman" w:hAnsi="Consolas" w:cs="Times New Roman"/>
+          <w:color w:val="E06C75"/>
+          <w:sz w:val="21"/>
+          <w:szCs w:val="21"/>
+        </w:rPr>
+        <w:t>length</w:t>
+      </w:r>
+      <w:r>
+        <w:rPr>
+          <w:rFonts w:ascii="Consolas" w:eastAsia="Times New Roman" w:hAnsi="Consolas" w:cs="Times New Roman"/>
+          <w:color w:val="BBBBBB"/>
+          <w:sz w:val="21"/>
+          <w:szCs w:val="21"/>
+        </w:rPr>
+        <w:t> </w:t>
+      </w:r>
+      <w:r>
+        <w:rPr>
+          <w:rFonts w:ascii="Consolas" w:eastAsia="Times New Roman" w:hAnsi="Consolas" w:cs="Times New Roman"/>
+          <w:color w:val="56B6C2"/>
+          <w:sz w:val="21"/>
+          <w:szCs w:val="21"/>
+        </w:rPr>
+        <w:t>&gt;</w:t>
+      </w:r>
+      <w:r>
+        <w:rPr>
+          <w:rFonts w:ascii="Consolas" w:eastAsia="Times New Roman" w:hAnsi="Consolas" w:cs="Times New Roman"/>
+          <w:color w:val="BBBBBB"/>
+          <w:sz w:val="21"/>
+          <w:szCs w:val="21"/>
+        </w:rPr>
+        <w:t> </w:t>
+      </w:r>
+      <w:r>
+        <w:rPr>
+          <w:rFonts w:ascii="Consolas" w:eastAsia="Times New Roman" w:hAnsi="Consolas" w:cs="Times New Roman"/>
+          <w:color w:val="D19A66"/>
+          <w:sz w:val="21"/>
+          <w:szCs w:val="21"/>
+        </w:rPr>
+        <w:t>6</w:t>
       </w:r>
       <w:r>
         <w:rPr>
@@ -180,40 +549,69 @@
         <w:spacing w:after="0" w:line="285" w:lineRule="atLeast"/>
         <w:rPr>
           <w:rFonts w:ascii="Consolas" w:eastAsia="Times New Roman" w:hAnsi="Consolas" w:cs="Times New Roman"/>
-          <w:color w:val="ABB2BF"/>
-          <w:sz w:val="21"/>
-          <w:szCs w:val="21"/>
-        </w:rPr>
-      </w:pPr>
-      <w:r>
-        <w:rPr>
-          <w:rFonts w:ascii="Consolas" w:eastAsia="Times New Roman" w:hAnsi="Consolas" w:cs="Times New Roman"/>
-          <w:color w:val="ABB2BF"/>
-          <w:sz w:val="21"/>
-          <w:szCs w:val="21"/>
-        </w:rPr>
-        <w:t>  }</w:t>
-      </w:r>
-    </w:p>
-    <w:p>
-      <w:pPr>
-        <w:shd w:val="clear" w:color="auto" w:fill="282C34"/>
-        <w:spacing w:after="0" w:line="285" w:lineRule="atLeast"/>
-        <w:rPr>
-          <w:rFonts w:ascii="Consolas" w:eastAsia="Times New Roman" w:hAnsi="Consolas" w:cs="Times New Roman"/>
-          <w:color w:val="BBBBBB"/>
-          <w:sz w:val="21"/>
-          <w:szCs w:val="21"/>
-        </w:rPr>
-      </w:pPr>
-      <w:r>
-        <w:rPr>
-          <w:rFonts w:ascii="Consolas" w:eastAsia="Times New Roman" w:hAnsi="Consolas" w:cs="Times New Roman"/>
-          <w:color w:val="ABB2BF"/>
-          <w:sz w:val="21"/>
-          <w:szCs w:val="21"/>
-        </w:rPr>
-        <w:t>}</w:t>
+          <w:color w:val="BBBBBB"/>
+          <w:sz w:val="21"/>
+          <w:szCs w:val="21"/>
+        </w:rPr>
+      </w:pPr>
+      <w:r>
+        <w:rPr>
+          <w:rFonts w:ascii="Consolas" w:eastAsia="Times New Roman" w:hAnsi="Consolas" w:cs="Times New Roman"/>
+          <w:color w:val="E5C07B"/>
+          <w:sz w:val="21"/>
+          <w:szCs w:val="21"/>
+        </w:rPr>
+        <w:t>console</w:t>
+      </w:r>
+      <w:r>
+        <w:rPr>
+          <w:rFonts w:ascii="Consolas" w:eastAsia="Times New Roman" w:hAnsi="Consolas" w:cs="Times New Roman"/>
+          <w:color w:val="ABB2BF"/>
+          <w:sz w:val="21"/>
+          <w:szCs w:val="21"/>
+        </w:rPr>
+        <w:t>.</w:t>
+      </w:r>
+      <w:r>
+        <w:rPr>
+          <w:rFonts w:ascii="Consolas" w:eastAsia="Times New Roman" w:hAnsi="Consolas" w:cs="Times New Roman"/>
+          <w:color w:val="56B6C2"/>
+          <w:sz w:val="21"/>
+          <w:szCs w:val="21"/>
+        </w:rPr>
+        <w:t>log</w:t>
+      </w:r>
+      <w:r>
+        <w:rPr>
+          <w:rFonts w:ascii="Consolas" w:eastAsia="Times New Roman" w:hAnsi="Consolas" w:cs="Times New Roman"/>
+          <w:color w:val="ABB2BF"/>
+          <w:sz w:val="21"/>
+          <w:szCs w:val="21"/>
+        </w:rPr>
+        <w:t>(result);</w:t>
+      </w:r>
+    </w:p>
+    <w:p>
+      <w:pPr>
+        <w:shd w:val="clear" w:color="auto" w:fill="282C34"/>
+        <w:spacing w:after="0" w:line="285" w:lineRule="atLeast"/>
+        <w:rPr>
+          <w:rFonts w:ascii="Consolas" w:eastAsia="Times New Roman" w:hAnsi="Consolas" w:cs="Times New Roman"/>
+          <w:color w:val="BBBBBB"/>
+          <w:sz w:val="21"/>
+          <w:szCs w:val="21"/>
+        </w:rPr>
+      </w:pPr>
+      <w:r>
+        <w:rPr>
+          <w:rFonts w:ascii="Consolas" w:eastAsia="Times New Roman" w:hAnsi="Consolas" w:cs="Times New Roman"/>
+          <w:i/>
+          <w:iCs/>
+          <w:color w:val="5C6370"/>
+          <w:sz w:val="21"/>
+          <w:szCs w:val="21"/>
+        </w:rPr>
+        <w:t>// expected output: Array ["exuberant", "destruction", "present"]</w:t>
       </w:r>
     </w:p>
     <w:p>
@@ -225,18 +623,1142 @@
           <w:szCs w:val="28"/>
         </w:rPr>
       </w:pPr>
-    </w:p>
-    <w:p>
-      <w:pPr>
+      <w:r>
         <w:rPr>
           <w:b/>
           <w:bCs/>
           <w:sz w:val="28"/>
           <w:szCs w:val="28"/>
         </w:rPr>
-      </w:pPr>
+        <w:br/>
+      </w:r>
+      <w:r>
+        <w:rPr>
+          <w:b/>
+          <w:bCs/>
+          <w:sz w:val="28"/>
+          <w:szCs w:val="28"/>
+        </w:rPr>
+        <w:br/>
+      </w:r>
+      <w:r>
+        <w:rPr>
+          <w:b/>
+          <w:bCs/>
+          <w:sz w:val="28"/>
+          <w:szCs w:val="28"/>
+        </w:rPr>
+        <w:br/>
+      </w:r>
+      <w:r>
+        <w:rPr>
+          <w:b/>
+          <w:bCs/>
+          <w:sz w:val="28"/>
+          <w:szCs w:val="28"/>
+        </w:rPr>
+        <w:t>Passing data from child to parent</w:t>
+      </w:r>
+    </w:p>
+    <w:p>
+      <w:pPr>
+        <w:rPr>
+          <w:sz w:val="28"/>
+          <w:szCs w:val="28"/>
+        </w:rPr>
+      </w:pPr>
+      <w:r>
+        <w:rPr>
+          <w:sz w:val="28"/>
+          <w:szCs w:val="28"/>
+        </w:rPr>
+        <w:t>Child:</w:t>
+      </w:r>
+    </w:p>
+    <w:p>
+      <w:pPr>
+        <w:shd w:val="clear" w:color="auto" w:fill="282C34"/>
+        <w:spacing w:after="0" w:line="285" w:lineRule="atLeast"/>
+        <w:rPr>
+          <w:rFonts w:ascii="Consolas" w:eastAsia="Times New Roman" w:hAnsi="Consolas" w:cs="Times New Roman"/>
+          <w:color w:val="BBBBBB"/>
+          <w:sz w:val="21"/>
+          <w:szCs w:val="21"/>
+        </w:rPr>
+      </w:pPr>
+      <w:r>
+        <w:rPr>
+          <w:rFonts w:ascii="Consolas" w:eastAsia="Times New Roman" w:hAnsi="Consolas" w:cs="Times New Roman"/>
+          <w:color w:val="ABB2BF"/>
+          <w:sz w:val="21"/>
+          <w:szCs w:val="21"/>
+        </w:rPr>
+        <w:t>&lt;</w:t>
+      </w:r>
+      <w:r>
+        <w:rPr>
+          <w:rFonts w:ascii="Consolas" w:eastAsia="Times New Roman" w:hAnsi="Consolas" w:cs="Times New Roman"/>
+          <w:color w:val="E06C75"/>
+          <w:sz w:val="21"/>
+          <w:szCs w:val="21"/>
+        </w:rPr>
+        <w:t>button</w:t>
+      </w:r>
       <w:bookmarkStart w:id="0" w:name="_GoBack"/>
       <w:bookmarkEnd w:id="0"/>
+      <w:r>
+        <w:rPr>
+          <w:rFonts w:ascii="Consolas" w:eastAsia="Times New Roman" w:hAnsi="Consolas" w:cs="Times New Roman"/>
+          <w:color w:val="ABB2BF"/>
+          <w:sz w:val="21"/>
+          <w:szCs w:val="21"/>
+        </w:rPr>
+        <w:t xml:space="preserve"> </w:t>
+      </w:r>
+      <w:r>
+        <w:rPr>
+          <w:rFonts w:ascii="Consolas" w:eastAsia="Times New Roman" w:hAnsi="Consolas" w:cs="Times New Roman"/>
+          <w:color w:val="ABB2BF"/>
+          <w:sz w:val="21"/>
+          <w:szCs w:val="21"/>
+        </w:rPr>
+        <w:t>@</w:t>
+      </w:r>
+      <w:r>
+        <w:rPr>
+          <w:rFonts w:ascii="Consolas" w:eastAsia="Times New Roman" w:hAnsi="Consolas" w:cs="Times New Roman"/>
+          <w:color w:val="D19A66"/>
+          <w:sz w:val="21"/>
+          <w:szCs w:val="21"/>
+        </w:rPr>
+        <w:t>click</w:t>
+      </w:r>
+      <w:r>
+        <w:rPr>
+          <w:rFonts w:ascii="Consolas" w:eastAsia="Times New Roman" w:hAnsi="Consolas" w:cs="Times New Roman"/>
+          <w:color w:val="ABB2BF"/>
+          <w:sz w:val="21"/>
+          <w:szCs w:val="21"/>
+        </w:rPr>
+        <w:t>="</w:t>
+      </w:r>
+      <w:r>
+        <w:rPr>
+          <w:rFonts w:ascii="Consolas" w:eastAsia="Times New Roman" w:hAnsi="Consolas" w:cs="Times New Roman"/>
+          <w:color w:val="61AFEF"/>
+          <w:sz w:val="21"/>
+          <w:szCs w:val="21"/>
+        </w:rPr>
+        <w:t>unfriend</w:t>
+      </w:r>
+      <w:r>
+        <w:rPr>
+          <w:rFonts w:ascii="Consolas" w:eastAsia="Times New Roman" w:hAnsi="Consolas" w:cs="Times New Roman"/>
+          <w:color w:val="ABB2BF"/>
+          <w:sz w:val="21"/>
+          <w:szCs w:val="21"/>
+        </w:rPr>
+        <w:t>(</w:t>
+      </w:r>
+      <w:r>
+        <w:rPr>
+          <w:rFonts w:ascii="Consolas" w:eastAsia="Times New Roman" w:hAnsi="Consolas" w:cs="Times New Roman"/>
+          <w:color w:val="E06C75"/>
+          <w:sz w:val="21"/>
+          <w:szCs w:val="21"/>
+        </w:rPr>
+        <w:t>friend</w:t>
+      </w:r>
+      <w:r>
+        <w:rPr>
+          <w:rFonts w:ascii="Consolas" w:eastAsia="Times New Roman" w:hAnsi="Consolas" w:cs="Times New Roman"/>
+          <w:color w:val="ABB2BF"/>
+          <w:sz w:val="21"/>
+          <w:szCs w:val="21"/>
+        </w:rPr>
+        <w:t>.</w:t>
+      </w:r>
+      <w:r>
+        <w:rPr>
+          <w:rFonts w:ascii="Consolas" w:eastAsia="Times New Roman" w:hAnsi="Consolas" w:cs="Times New Roman"/>
+          <w:color w:val="E06C75"/>
+          <w:sz w:val="21"/>
+          <w:szCs w:val="21"/>
+        </w:rPr>
+        <w:t>name</w:t>
+      </w:r>
+      <w:r>
+        <w:rPr>
+          <w:rFonts w:ascii="Consolas" w:eastAsia="Times New Roman" w:hAnsi="Consolas" w:cs="Times New Roman"/>
+          <w:color w:val="ABB2BF"/>
+          <w:sz w:val="21"/>
+          <w:szCs w:val="21"/>
+        </w:rPr>
+        <w:t>)"&gt;</w:t>
+      </w:r>
+    </w:p>
+    <w:p>
+      <w:pPr>
+        <w:shd w:val="clear" w:color="auto" w:fill="282C34"/>
+        <w:spacing w:after="0" w:line="285" w:lineRule="atLeast"/>
+        <w:rPr>
+          <w:rFonts w:ascii="Consolas" w:eastAsia="Times New Roman" w:hAnsi="Consolas" w:cs="Times New Roman"/>
+          <w:color w:val="BBBBBB"/>
+          <w:sz w:val="21"/>
+          <w:szCs w:val="21"/>
+        </w:rPr>
+      </w:pPr>
+      <w:r>
+        <w:rPr>
+          <w:rFonts w:ascii="Consolas" w:eastAsia="Times New Roman" w:hAnsi="Consolas" w:cs="Times New Roman"/>
+          <w:color w:val="BBBBBB"/>
+          <w:sz w:val="21"/>
+          <w:szCs w:val="21"/>
+        </w:rPr>
+        <w:t xml:space="preserve">   </w:t>
+      </w:r>
+      <w:r>
+        <w:rPr>
+          <w:rFonts w:ascii="Consolas" w:eastAsia="Times New Roman" w:hAnsi="Consolas" w:cs="Times New Roman"/>
+          <w:color w:val="BBBBBB"/>
+          <w:sz w:val="21"/>
+          <w:szCs w:val="21"/>
+        </w:rPr>
+        <w:t>Delete</w:t>
+      </w:r>
+    </w:p>
+    <w:p>
+      <w:pPr>
+        <w:shd w:val="clear" w:color="auto" w:fill="282C34"/>
+        <w:spacing w:after="0" w:line="285" w:lineRule="atLeast"/>
+        <w:rPr>
+          <w:rFonts w:ascii="Consolas" w:eastAsia="Times New Roman" w:hAnsi="Consolas" w:cs="Times New Roman"/>
+          <w:color w:val="ABB2BF"/>
+          <w:sz w:val="21"/>
+          <w:szCs w:val="21"/>
+        </w:rPr>
+      </w:pPr>
+      <w:r>
+        <w:rPr>
+          <w:rFonts w:ascii="Consolas" w:eastAsia="Times New Roman" w:hAnsi="Consolas" w:cs="Times New Roman"/>
+          <w:color w:val="ABB2BF"/>
+          <w:sz w:val="21"/>
+          <w:szCs w:val="21"/>
+        </w:rPr>
+        <w:t>&lt;/</w:t>
+      </w:r>
+      <w:r>
+        <w:rPr>
+          <w:rFonts w:ascii="Consolas" w:eastAsia="Times New Roman" w:hAnsi="Consolas" w:cs="Times New Roman"/>
+          <w:color w:val="E06C75"/>
+          <w:sz w:val="21"/>
+          <w:szCs w:val="21"/>
+        </w:rPr>
+        <w:t>button</w:t>
+      </w:r>
+      <w:r>
+        <w:rPr>
+          <w:rFonts w:ascii="Consolas" w:eastAsia="Times New Roman" w:hAnsi="Consolas" w:cs="Times New Roman"/>
+          <w:color w:val="ABB2BF"/>
+          <w:sz w:val="21"/>
+          <w:szCs w:val="21"/>
+        </w:rPr>
+        <w:t>&gt;</w:t>
+      </w:r>
+    </w:p>
+    <w:p>
+      <w:pPr>
+        <w:rPr>
+          <w:b/>
+          <w:bCs/>
+          <w:sz w:val="28"/>
+          <w:szCs w:val="28"/>
+        </w:rPr>
+      </w:pPr>
+    </w:p>
+    <w:p>
+      <w:pPr>
+        <w:shd w:val="clear" w:color="auto" w:fill="282C34"/>
+        <w:spacing w:after="0" w:line="285" w:lineRule="atLeast"/>
+        <w:rPr>
+          <w:rFonts w:ascii="Consolas" w:eastAsia="Times New Roman" w:hAnsi="Consolas" w:cs="Times New Roman"/>
+          <w:color w:val="BBBBBB"/>
+          <w:sz w:val="21"/>
+          <w:szCs w:val="21"/>
+        </w:rPr>
+      </w:pPr>
+      <w:r>
+        <w:rPr>
+          <w:rFonts w:ascii="Consolas" w:eastAsia="Times New Roman" w:hAnsi="Consolas" w:cs="Times New Roman"/>
+          <w:color w:val="BBBBBB"/>
+          <w:sz w:val="21"/>
+          <w:szCs w:val="21"/>
+        </w:rPr>
+        <w:t>methods</w:t>
+      </w:r>
+      <w:r>
+        <w:rPr>
+          <w:rFonts w:ascii="Consolas" w:eastAsia="Times New Roman" w:hAnsi="Consolas" w:cs="Times New Roman"/>
+          <w:color w:val="56B6C2"/>
+          <w:sz w:val="21"/>
+          <w:szCs w:val="21"/>
+        </w:rPr>
+        <w:t>:</w:t>
+      </w:r>
+      <w:r>
+        <w:rPr>
+          <w:rFonts w:ascii="Consolas" w:eastAsia="Times New Roman" w:hAnsi="Consolas" w:cs="Times New Roman"/>
+          <w:color w:val="BBBBBB"/>
+          <w:sz w:val="21"/>
+          <w:szCs w:val="21"/>
+        </w:rPr>
+        <w:t> </w:t>
+      </w:r>
+      <w:r>
+        <w:rPr>
+          <w:rFonts w:ascii="Consolas" w:eastAsia="Times New Roman" w:hAnsi="Consolas" w:cs="Times New Roman"/>
+          <w:color w:val="ABB2BF"/>
+          <w:sz w:val="21"/>
+          <w:szCs w:val="21"/>
+        </w:rPr>
+        <w:t>{</w:t>
+      </w:r>
+    </w:p>
+    <w:p>
+      <w:pPr>
+        <w:shd w:val="clear" w:color="auto" w:fill="282C34"/>
+        <w:spacing w:after="0" w:line="285" w:lineRule="atLeast"/>
+        <w:rPr>
+          <w:rFonts w:ascii="Consolas" w:eastAsia="Times New Roman" w:hAnsi="Consolas" w:cs="Times New Roman"/>
+          <w:color w:val="BBBBBB"/>
+          <w:sz w:val="21"/>
+          <w:szCs w:val="21"/>
+        </w:rPr>
+      </w:pPr>
+      <w:r>
+        <w:rPr>
+          <w:rFonts w:ascii="Consolas" w:eastAsia="Times New Roman" w:hAnsi="Consolas" w:cs="Times New Roman"/>
+          <w:color w:val="ABB2BF"/>
+          <w:sz w:val="21"/>
+          <w:szCs w:val="21"/>
+        </w:rPr>
+        <w:t>           </w:t>
+      </w:r>
+      <w:r>
+        <w:rPr>
+          <w:rFonts w:ascii="Consolas" w:eastAsia="Times New Roman" w:hAnsi="Consolas" w:cs="Times New Roman"/>
+          <w:color w:val="ABB2BF"/>
+          <w:sz w:val="21"/>
+          <w:szCs w:val="21"/>
+        </w:rPr>
+        <w:tab/>
+      </w:r>
+      <w:r>
+        <w:rPr>
+          <w:rFonts w:ascii="Consolas" w:eastAsia="Times New Roman" w:hAnsi="Consolas" w:cs="Times New Roman"/>
+          <w:color w:val="61AFEF"/>
+          <w:sz w:val="21"/>
+          <w:szCs w:val="21"/>
+        </w:rPr>
+        <w:t>unfriend</w:t>
+      </w:r>
+      <w:r>
+        <w:rPr>
+          <w:rFonts w:ascii="Consolas" w:eastAsia="Times New Roman" w:hAnsi="Consolas" w:cs="Times New Roman"/>
+          <w:color w:val="ABB2BF"/>
+          <w:sz w:val="21"/>
+          <w:szCs w:val="21"/>
+        </w:rPr>
+        <w:t>(</w:t>
+      </w:r>
+      <w:r>
+        <w:rPr>
+          <w:rFonts w:ascii="Consolas" w:eastAsia="Times New Roman" w:hAnsi="Consolas" w:cs="Times New Roman"/>
+          <w:color w:val="E06C75"/>
+          <w:sz w:val="21"/>
+          <w:szCs w:val="21"/>
+        </w:rPr>
+        <w:t>name</w:t>
+      </w:r>
+      <w:r>
+        <w:rPr>
+          <w:rFonts w:ascii="Consolas" w:eastAsia="Times New Roman" w:hAnsi="Consolas" w:cs="Times New Roman"/>
+          <w:color w:val="ABB2BF"/>
+          <w:sz w:val="21"/>
+          <w:szCs w:val="21"/>
+        </w:rPr>
+        <w:t>) {</w:t>
+      </w:r>
+    </w:p>
+    <w:p>
+      <w:pPr>
+        <w:shd w:val="clear" w:color="auto" w:fill="282C34"/>
+        <w:spacing w:after="0" w:line="285" w:lineRule="atLeast"/>
+        <w:rPr>
+          <w:rFonts w:ascii="Consolas" w:eastAsia="Times New Roman" w:hAnsi="Consolas" w:cs="Times New Roman"/>
+          <w:color w:val="BBBBBB"/>
+          <w:sz w:val="21"/>
+          <w:szCs w:val="21"/>
+        </w:rPr>
+      </w:pPr>
+      <w:r>
+        <w:rPr>
+          <w:rFonts w:ascii="Consolas" w:eastAsia="Times New Roman" w:hAnsi="Consolas" w:cs="Times New Roman"/>
+          <w:color w:val="ABB2BF"/>
+          <w:sz w:val="21"/>
+          <w:szCs w:val="21"/>
+        </w:rPr>
+        <w:t>                </w:t>
+      </w:r>
+      <w:r>
+        <w:rPr>
+          <w:rFonts w:ascii="Consolas" w:eastAsia="Times New Roman" w:hAnsi="Consolas" w:cs="Times New Roman"/>
+          <w:color w:val="E06C75"/>
+          <w:sz w:val="21"/>
+          <w:szCs w:val="21"/>
+        </w:rPr>
+        <w:t>this</w:t>
+      </w:r>
+      <w:r>
+        <w:rPr>
+          <w:rFonts w:ascii="Consolas" w:eastAsia="Times New Roman" w:hAnsi="Consolas" w:cs="Times New Roman"/>
+          <w:color w:val="ABB2BF"/>
+          <w:sz w:val="21"/>
+          <w:szCs w:val="21"/>
+        </w:rPr>
+        <w:t>.</w:t>
+      </w:r>
+      <w:r>
+        <w:rPr>
+          <w:rFonts w:ascii="Consolas" w:eastAsia="Times New Roman" w:hAnsi="Consolas" w:cs="Times New Roman"/>
+          <w:color w:val="61AFEF"/>
+          <w:sz w:val="21"/>
+          <w:szCs w:val="21"/>
+        </w:rPr>
+        <w:t>$emit</w:t>
+      </w:r>
+      <w:r>
+        <w:rPr>
+          <w:rFonts w:ascii="Consolas" w:eastAsia="Times New Roman" w:hAnsi="Consolas" w:cs="Times New Roman"/>
+          <w:color w:val="ABB2BF"/>
+          <w:sz w:val="21"/>
+          <w:szCs w:val="21"/>
+        </w:rPr>
+        <w:t>(</w:t>
+      </w:r>
+      <w:r>
+        <w:rPr>
+          <w:rFonts w:ascii="Consolas" w:eastAsia="Times New Roman" w:hAnsi="Consolas" w:cs="Times New Roman"/>
+          <w:color w:val="D19A66"/>
+          <w:sz w:val="21"/>
+          <w:szCs w:val="21"/>
+        </w:rPr>
+        <w:t>'delete'</w:t>
+      </w:r>
+      <w:r>
+        <w:rPr>
+          <w:rFonts w:ascii="Consolas" w:eastAsia="Times New Roman" w:hAnsi="Consolas" w:cs="Times New Roman"/>
+          <w:color w:val="ABB2BF"/>
+          <w:sz w:val="21"/>
+          <w:szCs w:val="21"/>
+        </w:rPr>
+        <w:t>, {</w:t>
+      </w:r>
+      <w:r>
+        <w:rPr>
+          <w:rFonts w:ascii="Consolas" w:eastAsia="Times New Roman" w:hAnsi="Consolas" w:cs="Times New Roman"/>
+          <w:color w:val="E06C75"/>
+          <w:sz w:val="21"/>
+          <w:szCs w:val="21"/>
+        </w:rPr>
+        <w:t>name</w:t>
+      </w:r>
+      <w:r>
+        <w:rPr>
+          <w:rFonts w:ascii="Consolas" w:eastAsia="Times New Roman" w:hAnsi="Consolas" w:cs="Times New Roman"/>
+          <w:color w:val="ABB2BF"/>
+          <w:sz w:val="21"/>
+          <w:szCs w:val="21"/>
+        </w:rPr>
+        <w:t>});</w:t>
+      </w:r>
+    </w:p>
+    <w:p>
+      <w:pPr>
+        <w:shd w:val="clear" w:color="auto" w:fill="282C34"/>
+        <w:spacing w:after="0" w:line="285" w:lineRule="atLeast"/>
+        <w:rPr>
+          <w:rFonts w:ascii="Consolas" w:eastAsia="Times New Roman" w:hAnsi="Consolas" w:cs="Times New Roman"/>
+          <w:color w:val="BBBBBB"/>
+          <w:sz w:val="21"/>
+          <w:szCs w:val="21"/>
+        </w:rPr>
+      </w:pPr>
+      <w:r>
+        <w:rPr>
+          <w:rFonts w:ascii="Consolas" w:eastAsia="Times New Roman" w:hAnsi="Consolas" w:cs="Times New Roman"/>
+          <w:color w:val="ABB2BF"/>
+          <w:sz w:val="21"/>
+          <w:szCs w:val="21"/>
+        </w:rPr>
+        <w:t>            }</w:t>
+      </w:r>
+    </w:p>
+    <w:p>
+      <w:pPr>
+        <w:shd w:val="clear" w:color="auto" w:fill="282C34"/>
+        <w:spacing w:after="0" w:line="285" w:lineRule="atLeast"/>
+        <w:rPr>
+          <w:rFonts w:ascii="Consolas" w:eastAsia="Times New Roman" w:hAnsi="Consolas" w:cs="Times New Roman"/>
+          <w:color w:val="ABB2BF"/>
+          <w:sz w:val="21"/>
+          <w:szCs w:val="21"/>
+        </w:rPr>
+      </w:pPr>
+      <w:r>
+        <w:rPr>
+          <w:rFonts w:ascii="Consolas" w:eastAsia="Times New Roman" w:hAnsi="Consolas" w:cs="Times New Roman"/>
+          <w:color w:val="BBBBBB"/>
+          <w:sz w:val="21"/>
+          <w:szCs w:val="21"/>
+        </w:rPr>
+        <w:t>        </w:t>
+      </w:r>
+      <w:r>
+        <w:rPr>
+          <w:rFonts w:ascii="Consolas" w:eastAsia="Times New Roman" w:hAnsi="Consolas" w:cs="Times New Roman"/>
+          <w:color w:val="ABB2BF"/>
+          <w:sz w:val="21"/>
+          <w:szCs w:val="21"/>
+        </w:rPr>
+        <w:t>}</w:t>
+      </w:r>
+    </w:p>
+    <w:p>
+      <w:pPr>
+        <w:shd w:val="clear" w:color="auto" w:fill="282C34"/>
+        <w:spacing w:after="0" w:line="285" w:lineRule="atLeast"/>
+        <w:rPr>
+          <w:rFonts w:ascii="Consolas" w:eastAsia="Times New Roman" w:hAnsi="Consolas" w:cs="Times New Roman"/>
+          <w:color w:val="BBBBBB"/>
+          <w:sz w:val="21"/>
+          <w:szCs w:val="21"/>
+        </w:rPr>
+      </w:pPr>
+      <w:r>
+        <w:rPr>
+          <w:rFonts w:ascii="Consolas" w:eastAsia="Times New Roman" w:hAnsi="Consolas" w:cs="Times New Roman"/>
+          <w:i/>
+          <w:iCs/>
+          <w:color w:val="5C6370"/>
+          <w:sz w:val="21"/>
+          <w:szCs w:val="21"/>
+        </w:rPr>
+        <w:t>//Name is the value you passing, you can pass it in object or string or any type</w:t>
+      </w:r>
+    </w:p>
+    <w:p>
+      <w:pPr>
+        <w:rPr>
+          <w:b/>
+          <w:bCs/>
+          <w:sz w:val="28"/>
+          <w:szCs w:val="28"/>
+        </w:rPr>
+      </w:pPr>
+    </w:p>
+    <w:p>
+      <w:pPr>
+        <w:rPr>
+          <w:sz w:val="28"/>
+          <w:szCs w:val="28"/>
+        </w:rPr>
+      </w:pPr>
+      <w:r>
+        <w:rPr>
+          <w:sz w:val="28"/>
+          <w:szCs w:val="28"/>
+        </w:rPr>
+        <w:t>Parent:</w:t>
+      </w:r>
+    </w:p>
+    <w:p>
+      <w:pPr>
+        <w:shd w:val="clear" w:color="auto" w:fill="282C34"/>
+        <w:spacing w:after="0" w:line="285" w:lineRule="atLeast"/>
+        <w:rPr>
+          <w:rFonts w:ascii="Consolas" w:eastAsia="Times New Roman" w:hAnsi="Consolas" w:cs="Times New Roman"/>
+          <w:color w:val="ABB2BF"/>
+          <w:sz w:val="21"/>
+          <w:szCs w:val="21"/>
+        </w:rPr>
+      </w:pPr>
+      <w:r>
+        <w:rPr>
+          <w:rFonts w:ascii="Consolas" w:eastAsia="Times New Roman" w:hAnsi="Consolas" w:cs="Times New Roman"/>
+          <w:color w:val="ABB2BF"/>
+          <w:sz w:val="21"/>
+          <w:szCs w:val="21"/>
+        </w:rPr>
+        <w:t>&lt;</w:t>
+      </w:r>
+      <w:r>
+        <w:rPr>
+          <w:rFonts w:ascii="Consolas" w:eastAsia="Times New Roman" w:hAnsi="Consolas" w:cs="Times New Roman"/>
+          <w:color w:val="E06C75"/>
+          <w:sz w:val="21"/>
+          <w:szCs w:val="21"/>
+        </w:rPr>
+        <w:t>friends</w:t>
+      </w:r>
+      <w:r>
+        <w:rPr>
+          <w:rFonts w:ascii="Consolas" w:eastAsia="Times New Roman" w:hAnsi="Consolas" w:cs="Times New Roman"/>
+          <w:color w:val="ABB2BF"/>
+          <w:sz w:val="21"/>
+          <w:szCs w:val="21"/>
+        </w:rPr>
+        <w:t>  @</w:t>
+      </w:r>
+      <w:r>
+        <w:rPr>
+          <w:rFonts w:ascii="Consolas" w:eastAsia="Times New Roman" w:hAnsi="Consolas" w:cs="Times New Roman"/>
+          <w:color w:val="D19A66"/>
+          <w:sz w:val="21"/>
+          <w:szCs w:val="21"/>
+        </w:rPr>
+        <w:t>delete</w:t>
+      </w:r>
+      <w:r>
+        <w:rPr>
+          <w:rFonts w:ascii="Consolas" w:eastAsia="Times New Roman" w:hAnsi="Consolas" w:cs="Times New Roman"/>
+          <w:color w:val="ABB2BF"/>
+          <w:sz w:val="21"/>
+          <w:szCs w:val="21"/>
+        </w:rPr>
+        <w:t>="deleteFriend"/&gt;</w:t>
+      </w:r>
+    </w:p>
+    <w:p>
+      <w:pPr>
+        <w:shd w:val="clear" w:color="auto" w:fill="282C34"/>
+        <w:spacing w:after="0" w:line="285" w:lineRule="atLeast"/>
+        <w:rPr>
+          <w:rFonts w:ascii="Consolas" w:eastAsia="Times New Roman" w:hAnsi="Consolas" w:cs="Times New Roman"/>
+          <w:color w:val="BBBBBB"/>
+          <w:sz w:val="21"/>
+          <w:szCs w:val="21"/>
+        </w:rPr>
+      </w:pPr>
+      <w:r>
+        <w:rPr>
+          <w:rFonts w:ascii="Consolas" w:eastAsia="Times New Roman" w:hAnsi="Consolas" w:cs="Times New Roman"/>
+          <w:i/>
+          <w:iCs/>
+          <w:color w:val="5C6370"/>
+          <w:sz w:val="21"/>
+          <w:szCs w:val="21"/>
+        </w:rPr>
+        <w:t>&lt;!-- B</w:t>
+      </w:r>
+      <w:r>
+        <w:rPr>
+          <w:rFonts w:ascii="Consolas" w:eastAsia="Times New Roman" w:hAnsi="Consolas" w:cs="Times New Roman"/>
+          <w:i/>
+          <w:iCs/>
+          <w:color w:val="5C6370"/>
+          <w:sz w:val="21"/>
+          <w:szCs w:val="21"/>
+        </w:rPr>
+        <w:t>ind the component tag with the name you typed (delete) --&gt;</w:t>
+      </w:r>
+    </w:p>
+    <w:p>
+      <w:pPr>
+        <w:rPr>
+          <w:sz w:val="28"/>
+          <w:szCs w:val="28"/>
+        </w:rPr>
+      </w:pPr>
+    </w:p>
+    <w:p>
+      <w:pPr>
+        <w:shd w:val="clear" w:color="auto" w:fill="282C34"/>
+        <w:spacing w:after="0" w:line="285" w:lineRule="atLeast"/>
+        <w:rPr>
+          <w:rFonts w:ascii="Consolas" w:eastAsia="Times New Roman" w:hAnsi="Consolas" w:cs="Times New Roman"/>
+          <w:color w:val="BBBBBB"/>
+          <w:sz w:val="21"/>
+          <w:szCs w:val="21"/>
+        </w:rPr>
+      </w:pPr>
+      <w:r>
+        <w:rPr>
+          <w:rFonts w:ascii="Consolas" w:eastAsia="Times New Roman" w:hAnsi="Consolas" w:cs="Times New Roman"/>
+          <w:color w:val="BBBBBB"/>
+          <w:sz w:val="21"/>
+          <w:szCs w:val="21"/>
+        </w:rPr>
+        <w:t>methods</w:t>
+      </w:r>
+      <w:r>
+        <w:rPr>
+          <w:rFonts w:ascii="Consolas" w:eastAsia="Times New Roman" w:hAnsi="Consolas" w:cs="Times New Roman"/>
+          <w:color w:val="56B6C2"/>
+          <w:sz w:val="21"/>
+          <w:szCs w:val="21"/>
+        </w:rPr>
+        <w:t>:</w:t>
+      </w:r>
+      <w:r>
+        <w:rPr>
+          <w:rFonts w:ascii="Consolas" w:eastAsia="Times New Roman" w:hAnsi="Consolas" w:cs="Times New Roman"/>
+          <w:color w:val="ABB2BF"/>
+          <w:sz w:val="21"/>
+          <w:szCs w:val="21"/>
+        </w:rPr>
+        <w:t>{</w:t>
+      </w:r>
+    </w:p>
+    <w:p>
+      <w:pPr>
+        <w:shd w:val="clear" w:color="auto" w:fill="282C34"/>
+        <w:spacing w:after="0" w:line="285" w:lineRule="atLeast"/>
+        <w:rPr>
+          <w:rFonts w:ascii="Consolas" w:eastAsia="Times New Roman" w:hAnsi="Consolas" w:cs="Times New Roman"/>
+          <w:color w:val="BBBBBB"/>
+          <w:sz w:val="21"/>
+          <w:szCs w:val="21"/>
+        </w:rPr>
+      </w:pPr>
+      <w:r>
+        <w:rPr>
+          <w:rFonts w:ascii="Consolas" w:eastAsia="Times New Roman" w:hAnsi="Consolas" w:cs="Times New Roman"/>
+          <w:color w:val="ABB2BF"/>
+          <w:sz w:val="21"/>
+          <w:szCs w:val="21"/>
+        </w:rPr>
+        <w:t>      </w:t>
+      </w:r>
+      <w:r>
+        <w:rPr>
+          <w:rFonts w:ascii="Consolas" w:eastAsia="Times New Roman" w:hAnsi="Consolas" w:cs="Times New Roman"/>
+          <w:color w:val="61AFEF"/>
+          <w:sz w:val="21"/>
+          <w:szCs w:val="21"/>
+        </w:rPr>
+        <w:t>deleteFriend</w:t>
+      </w:r>
+      <w:r>
+        <w:rPr>
+          <w:rFonts w:ascii="Consolas" w:eastAsia="Times New Roman" w:hAnsi="Consolas" w:cs="Times New Roman"/>
+          <w:color w:val="ABB2BF"/>
+          <w:sz w:val="21"/>
+          <w:szCs w:val="21"/>
+        </w:rPr>
+        <w:t>(</w:t>
+      </w:r>
+      <w:r>
+        <w:rPr>
+          <w:rFonts w:ascii="Consolas" w:eastAsia="Times New Roman" w:hAnsi="Consolas" w:cs="Times New Roman"/>
+          <w:color w:val="E06C75"/>
+          <w:sz w:val="21"/>
+          <w:szCs w:val="21"/>
+        </w:rPr>
+        <w:t>nameFromChild</w:t>
+      </w:r>
+      <w:r>
+        <w:rPr>
+          <w:rFonts w:ascii="Consolas" w:eastAsia="Times New Roman" w:hAnsi="Consolas" w:cs="Times New Roman"/>
+          <w:color w:val="ABB2BF"/>
+          <w:sz w:val="21"/>
+          <w:szCs w:val="21"/>
+        </w:rPr>
+        <w:t>){   </w:t>
+      </w:r>
+    </w:p>
+    <w:p>
+      <w:pPr>
+        <w:shd w:val="clear" w:color="auto" w:fill="282C34"/>
+        <w:spacing w:line="285" w:lineRule="atLeast"/>
+        <w:rPr>
+          <w:rFonts w:ascii="Consolas" w:eastAsia="Times New Roman" w:hAnsi="Consolas" w:cs="Times New Roman"/>
+          <w:color w:val="ABB2BF"/>
+          <w:sz w:val="21"/>
+          <w:szCs w:val="21"/>
+        </w:rPr>
+      </w:pPr>
+      <w:r>
+        <w:rPr>
+          <w:rFonts w:ascii="Consolas" w:eastAsia="Times New Roman" w:hAnsi="Consolas" w:cs="Times New Roman"/>
+          <w:color w:val="ABB2BF"/>
+          <w:sz w:val="21"/>
+          <w:szCs w:val="21"/>
+        </w:rPr>
+        <w:t>          </w:t>
+      </w:r>
+      <w:r>
+        <w:rPr>
+          <w:rFonts w:ascii="Consolas" w:eastAsia="Times New Roman" w:hAnsi="Consolas" w:cs="Times New Roman"/>
+          <w:color w:val="61AFEF"/>
+          <w:sz w:val="21"/>
+          <w:szCs w:val="21"/>
+        </w:rPr>
+        <w:t>alert</w:t>
+      </w:r>
+      <w:r>
+        <w:rPr>
+          <w:rFonts w:ascii="Consolas" w:eastAsia="Times New Roman" w:hAnsi="Consolas" w:cs="Times New Roman"/>
+          <w:color w:val="ABB2BF"/>
+          <w:sz w:val="21"/>
+          <w:szCs w:val="21"/>
+        </w:rPr>
+        <w:t>(</w:t>
+      </w:r>
+      <w:r>
+        <w:rPr>
+          <w:rFonts w:ascii="Consolas" w:eastAsia="Times New Roman" w:hAnsi="Consolas" w:cs="Times New Roman"/>
+          <w:color w:val="E06C75"/>
+          <w:sz w:val="21"/>
+          <w:szCs w:val="21"/>
+        </w:rPr>
+        <w:t>nameFromChild</w:t>
+      </w:r>
+      <w:r>
+        <w:rPr>
+          <w:rFonts w:ascii="Consolas" w:eastAsia="Times New Roman" w:hAnsi="Consolas" w:cs="Times New Roman"/>
+          <w:color w:val="ABB2BF"/>
+          <w:sz w:val="21"/>
+          <w:szCs w:val="21"/>
+        </w:rPr>
+        <w:t>)</w:t>
+      </w:r>
+    </w:p>
+    <w:p>
+      <w:pPr>
+        <w:shd w:val="clear" w:color="auto" w:fill="282C34"/>
+        <w:spacing w:after="0" w:line="285" w:lineRule="atLeast"/>
+        <w:rPr>
+          <w:rFonts w:ascii="Consolas" w:eastAsia="Times New Roman" w:hAnsi="Consolas" w:cs="Times New Roman"/>
+          <w:color w:val="BBBBBB"/>
+          <w:sz w:val="21"/>
+          <w:szCs w:val="21"/>
+        </w:rPr>
+      </w:pPr>
+      <w:r>
+        <w:rPr>
+          <w:rFonts w:ascii="Consolas" w:eastAsia="Times New Roman" w:hAnsi="Consolas" w:cs="Times New Roman"/>
+          <w:color w:val="ABB2BF"/>
+          <w:sz w:val="21"/>
+          <w:szCs w:val="21"/>
+        </w:rPr>
+        <w:t>      }</w:t>
+      </w:r>
+    </w:p>
+    <w:p>
+      <w:pPr>
+        <w:shd w:val="clear" w:color="auto" w:fill="282C34"/>
+        <w:spacing w:after="0" w:line="285" w:lineRule="atLeast"/>
+        <w:rPr>
+          <w:rFonts w:ascii="Consolas" w:eastAsia="Times New Roman" w:hAnsi="Consolas" w:cs="Times New Roman"/>
+          <w:color w:val="BBBBBB"/>
+          <w:sz w:val="21"/>
+          <w:szCs w:val="21"/>
+        </w:rPr>
+      </w:pPr>
+      <w:r>
+        <w:rPr>
+          <w:rFonts w:ascii="Consolas" w:eastAsia="Times New Roman" w:hAnsi="Consolas" w:cs="Times New Roman"/>
+          <w:color w:val="BBBBBB"/>
+          <w:sz w:val="21"/>
+          <w:szCs w:val="21"/>
+        </w:rPr>
+        <w:t>  </w:t>
+      </w:r>
+      <w:r>
+        <w:rPr>
+          <w:rFonts w:ascii="Consolas" w:eastAsia="Times New Roman" w:hAnsi="Consolas" w:cs="Times New Roman"/>
+          <w:color w:val="ABB2BF"/>
+          <w:sz w:val="21"/>
+          <w:szCs w:val="21"/>
+        </w:rPr>
+        <w:t>}</w:t>
+      </w:r>
+    </w:p>
+    <w:p>
+      <w:pPr>
+        <w:shd w:val="clear" w:color="auto" w:fill="282C34"/>
+        <w:spacing w:after="0" w:line="285" w:lineRule="atLeast"/>
+        <w:ind w:firstLine="720"/>
+        <w:rPr>
+          <w:rFonts w:ascii="Consolas" w:eastAsia="Times New Roman" w:hAnsi="Consolas" w:cs="Times New Roman"/>
+          <w:color w:val="BBBBBB"/>
+          <w:sz w:val="21"/>
+          <w:szCs w:val="21"/>
+        </w:rPr>
+      </w:pPr>
+      <w:r>
+        <w:rPr>
+          <w:rFonts w:ascii="Consolas" w:eastAsia="Times New Roman" w:hAnsi="Consolas" w:cs="Times New Roman"/>
+          <w:i/>
+          <w:iCs/>
+          <w:color w:val="5C6370"/>
+          <w:sz w:val="21"/>
+          <w:szCs w:val="21"/>
+        </w:rPr>
+        <w:t>//nameFromChild is our Child Value we are just passed</w:t>
+      </w:r>
+    </w:p>
+    <w:p>
+      <w:pPr>
+        <w:rPr>
+          <w:sz w:val="28"/>
+          <w:szCs w:val="28"/>
+        </w:rPr>
+      </w:pPr>
+    </w:p>
+    <w:p>
+      <w:pPr>
+        <w:rPr>
+          <w:b/>
+          <w:bCs/>
+          <w:sz w:val="28"/>
+          <w:szCs w:val="28"/>
+        </w:rPr>
+      </w:pPr>
+      <w:r>
+        <w:rPr>
+          <w:b/>
+          <w:bCs/>
+          <w:sz w:val="28"/>
+          <w:szCs w:val="28"/>
+        </w:rPr>
+        <w:br/>
+      </w:r>
+      <w:r>
+        <w:rPr>
+          <w:b/>
+          <w:bCs/>
+          <w:sz w:val="28"/>
+          <w:szCs w:val="28"/>
+        </w:rPr>
+        <w:t>Vue onload function</w:t>
+      </w:r>
+    </w:p>
+    <w:p>
+      <w:pPr>
+        <w:shd w:val="clear" w:color="auto" w:fill="282C34"/>
+        <w:spacing w:after="0" w:line="285" w:lineRule="atLeast"/>
+        <w:rPr>
+          <w:rFonts w:ascii="Consolas" w:eastAsia="Times New Roman" w:hAnsi="Consolas" w:cs="Times New Roman"/>
+          <w:color w:val="BBBBBB"/>
+          <w:sz w:val="21"/>
+          <w:szCs w:val="21"/>
+        </w:rPr>
+      </w:pPr>
+      <w:r>
+        <w:rPr>
+          <w:rFonts w:ascii="Consolas" w:eastAsia="Times New Roman" w:hAnsi="Consolas" w:cs="Times New Roman"/>
+          <w:color w:val="C678DD"/>
+          <w:sz w:val="21"/>
+          <w:szCs w:val="21"/>
+        </w:rPr>
+        <w:t>export</w:t>
+      </w:r>
+      <w:r>
+        <w:rPr>
+          <w:rFonts w:ascii="Consolas" w:eastAsia="Times New Roman" w:hAnsi="Consolas" w:cs="Times New Roman"/>
+          <w:color w:val="BBBBBB"/>
+          <w:sz w:val="21"/>
+          <w:szCs w:val="21"/>
+        </w:rPr>
+        <w:t> </w:t>
+      </w:r>
+      <w:r>
+        <w:rPr>
+          <w:rFonts w:ascii="Consolas" w:eastAsia="Times New Roman" w:hAnsi="Consolas" w:cs="Times New Roman"/>
+          <w:color w:val="E06C75"/>
+          <w:sz w:val="21"/>
+          <w:szCs w:val="21"/>
+        </w:rPr>
+        <w:t>default</w:t>
+      </w:r>
+      <w:r>
+        <w:rPr>
+          <w:rFonts w:ascii="Consolas" w:eastAsia="Times New Roman" w:hAnsi="Consolas" w:cs="Times New Roman"/>
+          <w:color w:val="BBBBBB"/>
+          <w:sz w:val="21"/>
+          <w:szCs w:val="21"/>
+        </w:rPr>
+        <w:t> </w:t>
+      </w:r>
+      <w:r>
+        <w:rPr>
+          <w:rFonts w:ascii="Consolas" w:eastAsia="Times New Roman" w:hAnsi="Consolas" w:cs="Times New Roman"/>
+          <w:color w:val="ABB2BF"/>
+          <w:sz w:val="21"/>
+          <w:szCs w:val="21"/>
+        </w:rPr>
+        <w:t>{</w:t>
+      </w:r>
+    </w:p>
+    <w:p>
+      <w:pPr>
+        <w:shd w:val="clear" w:color="auto" w:fill="282C34"/>
+        <w:spacing w:after="0" w:line="285" w:lineRule="atLeast"/>
+        <w:rPr>
+          <w:rFonts w:ascii="Consolas" w:eastAsia="Times New Roman" w:hAnsi="Consolas" w:cs="Times New Roman"/>
+          <w:color w:val="BBBBBB"/>
+          <w:sz w:val="21"/>
+          <w:szCs w:val="21"/>
+        </w:rPr>
+      </w:pPr>
+      <w:r>
+        <w:rPr>
+          <w:rFonts w:ascii="Consolas" w:eastAsia="Times New Roman" w:hAnsi="Consolas" w:cs="Times New Roman"/>
+          <w:color w:val="ABB2BF"/>
+          <w:sz w:val="21"/>
+          <w:szCs w:val="21"/>
+        </w:rPr>
+        <w:t>  </w:t>
+      </w:r>
+      <w:r>
+        <w:rPr>
+          <w:rFonts w:ascii="Consolas" w:eastAsia="Times New Roman" w:hAnsi="Consolas" w:cs="Times New Roman"/>
+          <w:color w:val="61AFEF"/>
+          <w:sz w:val="21"/>
+          <w:szCs w:val="21"/>
+        </w:rPr>
+        <w:t>beforeMount</w:t>
+      </w:r>
+      <w:r>
+        <w:rPr>
+          <w:rFonts w:ascii="Consolas" w:eastAsia="Times New Roman" w:hAnsi="Consolas" w:cs="Times New Roman"/>
+          <w:color w:val="ABB2BF"/>
+          <w:sz w:val="21"/>
+          <w:szCs w:val="21"/>
+        </w:rPr>
+        <w:t>(){</w:t>
+      </w:r>
+    </w:p>
+    <w:p>
+      <w:pPr>
+        <w:shd w:val="clear" w:color="auto" w:fill="282C34"/>
+        <w:spacing w:after="0" w:line="285" w:lineRule="atLeast"/>
+        <w:rPr>
+          <w:rFonts w:ascii="Consolas" w:eastAsia="Times New Roman" w:hAnsi="Consolas" w:cs="Times New Roman"/>
+          <w:color w:val="BBBBBB"/>
+          <w:sz w:val="21"/>
+          <w:szCs w:val="21"/>
+        </w:rPr>
+      </w:pPr>
+      <w:r>
+        <w:rPr>
+          <w:rFonts w:ascii="Consolas" w:eastAsia="Times New Roman" w:hAnsi="Consolas" w:cs="Times New Roman"/>
+          <w:color w:val="ABB2BF"/>
+          <w:sz w:val="21"/>
+          <w:szCs w:val="21"/>
+        </w:rPr>
+        <w:t>    </w:t>
+      </w:r>
+      <w:r>
+        <w:rPr>
+          <w:rFonts w:ascii="Consolas" w:eastAsia="Times New Roman" w:hAnsi="Consolas" w:cs="Times New Roman"/>
+          <w:color w:val="61AFEF"/>
+          <w:sz w:val="21"/>
+          <w:szCs w:val="21"/>
+        </w:rPr>
+        <w:t>alert</w:t>
+      </w:r>
+      <w:r>
+        <w:rPr>
+          <w:rFonts w:ascii="Consolas" w:eastAsia="Times New Roman" w:hAnsi="Consolas" w:cs="Times New Roman"/>
+          <w:color w:val="ABB2BF"/>
+          <w:sz w:val="21"/>
+          <w:szCs w:val="21"/>
+        </w:rPr>
+        <w:t>(</w:t>
+      </w:r>
+      <w:r>
+        <w:rPr>
+          <w:rFonts w:ascii="Consolas" w:eastAsia="Times New Roman" w:hAnsi="Consolas" w:cs="Times New Roman"/>
+          <w:color w:val="98C379"/>
+          <w:sz w:val="21"/>
+          <w:szCs w:val="21"/>
+        </w:rPr>
+        <w:t>"Component has been created!"</w:t>
+      </w:r>
+      <w:r>
+        <w:rPr>
+          <w:rFonts w:ascii="Consolas" w:eastAsia="Times New Roman" w:hAnsi="Consolas" w:cs="Times New Roman"/>
+          <w:color w:val="ABB2BF"/>
+          <w:sz w:val="21"/>
+          <w:szCs w:val="21"/>
+        </w:rPr>
+        <w:t>);</w:t>
+      </w:r>
+    </w:p>
+    <w:p>
+      <w:pPr>
+        <w:shd w:val="clear" w:color="auto" w:fill="282C34"/>
+        <w:spacing w:after="0" w:line="285" w:lineRule="atLeast"/>
+        <w:rPr>
+          <w:rFonts w:ascii="Consolas" w:eastAsia="Times New Roman" w:hAnsi="Consolas" w:cs="Times New Roman"/>
+          <w:color w:val="ABB2BF"/>
+          <w:sz w:val="21"/>
+          <w:szCs w:val="21"/>
+        </w:rPr>
+      </w:pPr>
+      <w:r>
+        <w:rPr>
+          <w:rFonts w:ascii="Consolas" w:eastAsia="Times New Roman" w:hAnsi="Consolas" w:cs="Times New Roman"/>
+          <w:color w:val="ABB2BF"/>
+          <w:sz w:val="21"/>
+          <w:szCs w:val="21"/>
+        </w:rPr>
+        <w:t>  }</w:t>
+      </w:r>
+    </w:p>
+    <w:p>
+      <w:pPr>
+        <w:shd w:val="clear" w:color="auto" w:fill="282C34"/>
+        <w:spacing w:after="0" w:line="285" w:lineRule="atLeast"/>
+        <w:rPr>
+          <w:rFonts w:ascii="Consolas" w:eastAsia="Times New Roman" w:hAnsi="Consolas" w:cs="Times New Roman"/>
+          <w:color w:val="BBBBBB"/>
+          <w:sz w:val="21"/>
+          <w:szCs w:val="21"/>
+        </w:rPr>
+      </w:pPr>
+      <w:r>
+        <w:rPr>
+          <w:rFonts w:ascii="Consolas" w:eastAsia="Times New Roman" w:hAnsi="Consolas" w:cs="Times New Roman"/>
+          <w:color w:val="ABB2BF"/>
+          <w:sz w:val="21"/>
+          <w:szCs w:val="21"/>
+        </w:rPr>
+        <w:t>}</w:t>
+      </w:r>
+    </w:p>
+    <w:p>
+      <w:pPr>
+        <w:rPr>
+          <w:b/>
+          <w:bCs/>
+          <w:sz w:val="28"/>
+          <w:szCs w:val="28"/>
+        </w:rPr>
+      </w:pPr>
+    </w:p>
+    <w:p>
+      <w:pPr>
+        <w:rPr>
+          <w:b/>
+          <w:bCs/>
+          <w:sz w:val="28"/>
+          <w:szCs w:val="28"/>
+        </w:rPr>
+      </w:pPr>
     </w:p>
     <w:p>
       <w:pPr>
@@ -651,6 +2173,7 @@
   <w:style w:type="paragraph" w:default="1" w:styleId="Normal">
     <w:name w:val="Normal"/>
     <w:qFormat/>
+    <w:rsid w:val="0015657C"/>
   </w:style>
   <w:style w:type="character" w:default="1" w:styleId="DefaultParagraphFont">
     <w:name w:val="Default Paragraph Font"/>

</xml_diff>

<commit_message>
passing value with Params
</commit_message>
<xml_diff>
--- a/Vue.js-General.docx
+++ b/Vue.js-General.docx
@@ -7896,8 +7896,6 @@
           <w:szCs w:val="20"/>
         </w:rPr>
       </w:pPr>
-      <w:bookmarkStart w:id="0" w:name="_GoBack"/>
-      <w:bookmarkEnd w:id="0"/>
     </w:p>
     <w:p>
       <w:pPr>
@@ -9626,6 +9624,839 @@
           <w:color w:val="BBBBBB"/>
         </w:rPr>
       </w:pPr>
+    </w:p>
+    <w:p>
+      <w:pPr>
+        <w:rPr>
+          <w:sz w:val="30"/>
+          <w:szCs w:val="30"/>
+          <w:lang w:bidi="ar-EG"/>
+        </w:rPr>
+      </w:pPr>
+    </w:p>
+    <w:p>
+      <w:pPr>
+        <w:rPr>
+          <w:sz w:val="30"/>
+          <w:szCs w:val="30"/>
+          <w:lang w:bidi="ar-EG"/>
+        </w:rPr>
+      </w:pPr>
+    </w:p>
+    <w:p>
+      <w:pPr>
+        <w:rPr>
+          <w:b/>
+          <w:bCs/>
+          <w:sz w:val="28"/>
+          <w:szCs w:val="28"/>
+          <w:lang w:bidi="ar-EG"/>
+        </w:rPr>
+      </w:pPr>
+      <w:r>
+        <w:rPr>
+          <w:b/>
+          <w:bCs/>
+          <w:sz w:val="28"/>
+          <w:szCs w:val="28"/>
+          <w:lang w:bidi="ar-EG"/>
+        </w:rPr>
+        <w:t xml:space="preserve">Send Value from component to another with Params without bind </w:t>
+      </w:r>
+    </w:p>
+    <w:p>
+      <w:pPr>
+        <w:rPr>
+          <w:sz w:val="28"/>
+          <w:szCs w:val="28"/>
+          <w:lang w:bidi="ar-EG"/>
+        </w:rPr>
+      </w:pPr>
+      <w:r>
+        <w:rPr>
+          <w:sz w:val="28"/>
+          <w:szCs w:val="28"/>
+          <w:lang w:bidi="ar-EG"/>
+        </w:rPr>
+        <w:t xml:space="preserve">To </w:t>
+      </w:r>
+      <w:proofErr w:type="spellStart"/>
+      <w:r>
+        <w:rPr>
+          <w:sz w:val="28"/>
+          <w:szCs w:val="28"/>
+          <w:lang w:bidi="ar-EG"/>
+        </w:rPr>
+        <w:t>to</w:t>
+      </w:r>
+      <w:proofErr w:type="spellEnd"/>
+      <w:r>
+        <w:rPr>
+          <w:sz w:val="28"/>
+          <w:szCs w:val="28"/>
+          <w:lang w:bidi="ar-EG"/>
+        </w:rPr>
+        <w:t xml:space="preserve"> the component route and make </w:t>
+      </w:r>
+      <w:proofErr w:type="spellStart"/>
+      <w:proofErr w:type="gramStart"/>
+      <w:r>
+        <w:rPr>
+          <w:sz w:val="28"/>
+          <w:szCs w:val="28"/>
+          <w:lang w:bidi="ar-EG"/>
+        </w:rPr>
+        <w:t>pros:true</w:t>
+      </w:r>
+      <w:proofErr w:type="spellEnd"/>
+      <w:proofErr w:type="gramEnd"/>
+    </w:p>
+    <w:p>
+      <w:pPr>
+        <w:shd w:val="clear" w:color="auto" w:fill="282C34"/>
+        <w:spacing w:after="0" w:line="345" w:lineRule="atLeast"/>
+        <w:rPr>
+          <w:rFonts w:ascii="Fira Code" w:eastAsia="Times New Roman" w:hAnsi="Fira Code" w:cs="Times New Roman"/>
+          <w:color w:val="BBBBBB"/>
+          <w:sz w:val="21"/>
+          <w:szCs w:val="21"/>
+        </w:rPr>
+      </w:pPr>
+      <w:r>
+        <w:rPr>
+          <w:rFonts w:ascii="Fira Code" w:eastAsia="Times New Roman" w:hAnsi="Fira Code" w:cs="Times New Roman"/>
+          <w:color w:val="ABB2BF"/>
+          <w:sz w:val="21"/>
+          <w:szCs w:val="21"/>
+        </w:rPr>
+        <w:t>{</w:t>
+      </w:r>
+    </w:p>
+    <w:p>
+      <w:pPr>
+        <w:shd w:val="clear" w:color="auto" w:fill="282C34"/>
+        <w:spacing w:after="0" w:line="345" w:lineRule="atLeast"/>
+        <w:rPr>
+          <w:rFonts w:ascii="Fira Code" w:eastAsia="Times New Roman" w:hAnsi="Fira Code" w:cs="Times New Roman"/>
+          <w:color w:val="BBBBBB"/>
+          <w:sz w:val="21"/>
+          <w:szCs w:val="21"/>
+        </w:rPr>
+      </w:pPr>
+      <w:r>
+        <w:rPr>
+          <w:rFonts w:ascii="Fira Code" w:eastAsia="Times New Roman" w:hAnsi="Fira Code" w:cs="Times New Roman"/>
+          <w:color w:val="BBBBBB"/>
+          <w:sz w:val="21"/>
+          <w:szCs w:val="21"/>
+        </w:rPr>
+        <w:t>    path</w:t>
+      </w:r>
+      <w:r>
+        <w:rPr>
+          <w:rFonts w:ascii="Fira Code" w:eastAsia="Times New Roman" w:hAnsi="Fira Code" w:cs="Times New Roman"/>
+          <w:color w:val="56B6C2"/>
+          <w:sz w:val="21"/>
+          <w:szCs w:val="21"/>
+        </w:rPr>
+        <w:t>:</w:t>
+      </w:r>
+      <w:r>
+        <w:rPr>
+          <w:rFonts w:ascii="Fira Code" w:eastAsia="Times New Roman" w:hAnsi="Fira Code" w:cs="Times New Roman"/>
+          <w:color w:val="BBBBBB"/>
+          <w:sz w:val="21"/>
+          <w:szCs w:val="21"/>
+        </w:rPr>
+        <w:t> </w:t>
+      </w:r>
+      <w:r>
+        <w:rPr>
+          <w:rFonts w:ascii="Fira Code" w:eastAsia="Times New Roman" w:hAnsi="Fira Code" w:cs="Times New Roman"/>
+          <w:color w:val="98C379"/>
+          <w:sz w:val="21"/>
+          <w:szCs w:val="21"/>
+        </w:rPr>
+        <w:t>"/</w:t>
+      </w:r>
+      <w:r>
+        <w:rPr>
+          <w:rFonts w:ascii="Fira Code" w:eastAsia="Times New Roman" w:hAnsi="Fira Code" w:cs="Times New Roman"/>
+          <w:color w:val="98C379"/>
+          <w:sz w:val="21"/>
+          <w:szCs w:val="21"/>
+        </w:rPr>
+        <w:t>path</w:t>
+      </w:r>
+      <w:r>
+        <w:rPr>
+          <w:rFonts w:ascii="Fira Code" w:eastAsia="Times New Roman" w:hAnsi="Fira Code" w:cs="Times New Roman"/>
+          <w:color w:val="98C379"/>
+          <w:sz w:val="21"/>
+          <w:szCs w:val="21"/>
+        </w:rPr>
+        <w:t>"</w:t>
+      </w:r>
+      <w:r>
+        <w:rPr>
+          <w:rFonts w:ascii="Fira Code" w:eastAsia="Times New Roman" w:hAnsi="Fira Code" w:cs="Times New Roman"/>
+          <w:color w:val="ABB2BF"/>
+          <w:sz w:val="21"/>
+          <w:szCs w:val="21"/>
+        </w:rPr>
+        <w:t>,</w:t>
+      </w:r>
+    </w:p>
+    <w:p>
+      <w:pPr>
+        <w:shd w:val="clear" w:color="auto" w:fill="282C34"/>
+        <w:spacing w:after="0" w:line="345" w:lineRule="atLeast"/>
+        <w:rPr>
+          <w:rFonts w:ascii="Fira Code" w:eastAsia="Times New Roman" w:hAnsi="Fira Code" w:cs="Times New Roman"/>
+          <w:color w:val="BBBBBB"/>
+          <w:sz w:val="21"/>
+          <w:szCs w:val="21"/>
+        </w:rPr>
+      </w:pPr>
+      <w:r>
+        <w:rPr>
+          <w:rFonts w:ascii="Fira Code" w:eastAsia="Times New Roman" w:hAnsi="Fira Code" w:cs="Times New Roman"/>
+          <w:color w:val="BBBBBB"/>
+          <w:sz w:val="21"/>
+          <w:szCs w:val="21"/>
+        </w:rPr>
+        <w:t>    name</w:t>
+      </w:r>
+      <w:r>
+        <w:rPr>
+          <w:rFonts w:ascii="Fira Code" w:eastAsia="Times New Roman" w:hAnsi="Fira Code" w:cs="Times New Roman"/>
+          <w:color w:val="56B6C2"/>
+          <w:sz w:val="21"/>
+          <w:szCs w:val="21"/>
+        </w:rPr>
+        <w:t>:</w:t>
+      </w:r>
+      <w:r>
+        <w:rPr>
+          <w:rFonts w:ascii="Fira Code" w:eastAsia="Times New Roman" w:hAnsi="Fira Code" w:cs="Times New Roman"/>
+          <w:color w:val="BBBBBB"/>
+          <w:sz w:val="21"/>
+          <w:szCs w:val="21"/>
+        </w:rPr>
+        <w:t> </w:t>
+      </w:r>
+      <w:r>
+        <w:rPr>
+          <w:rFonts w:ascii="Fira Code" w:eastAsia="Times New Roman" w:hAnsi="Fira Code" w:cs="Times New Roman"/>
+          <w:color w:val="98C379"/>
+          <w:sz w:val="21"/>
+          <w:szCs w:val="21"/>
+        </w:rPr>
+        <w:t>"</w:t>
+      </w:r>
+      <w:proofErr w:type="spellStart"/>
+      <w:r>
+        <w:rPr>
+          <w:rFonts w:ascii="Fira Code" w:eastAsia="Times New Roman" w:hAnsi="Fira Code" w:cs="Times New Roman"/>
+          <w:color w:val="98C379"/>
+          <w:sz w:val="21"/>
+          <w:szCs w:val="21"/>
+        </w:rPr>
+        <w:t>ComponentName</w:t>
+      </w:r>
+      <w:proofErr w:type="spellEnd"/>
+      <w:r>
+        <w:rPr>
+          <w:rFonts w:ascii="Fira Code" w:eastAsia="Times New Roman" w:hAnsi="Fira Code" w:cs="Times New Roman"/>
+          <w:color w:val="98C379"/>
+          <w:sz w:val="21"/>
+          <w:szCs w:val="21"/>
+        </w:rPr>
+        <w:t>"</w:t>
+      </w:r>
+      <w:r>
+        <w:rPr>
+          <w:rFonts w:ascii="Fira Code" w:eastAsia="Times New Roman" w:hAnsi="Fira Code" w:cs="Times New Roman"/>
+          <w:color w:val="ABB2BF"/>
+          <w:sz w:val="21"/>
+          <w:szCs w:val="21"/>
+        </w:rPr>
+        <w:t>,</w:t>
+      </w:r>
+    </w:p>
+    <w:p>
+      <w:pPr>
+        <w:shd w:val="clear" w:color="auto" w:fill="282C34"/>
+        <w:spacing w:after="0" w:line="345" w:lineRule="atLeast"/>
+        <w:rPr>
+          <w:rFonts w:ascii="Fira Code" w:eastAsia="Times New Roman" w:hAnsi="Fira Code" w:cs="Times New Roman"/>
+          <w:color w:val="BBBBBB"/>
+          <w:sz w:val="21"/>
+          <w:szCs w:val="21"/>
+        </w:rPr>
+      </w:pPr>
+      <w:r>
+        <w:rPr>
+          <w:rFonts w:ascii="Fira Code" w:eastAsia="Times New Roman" w:hAnsi="Fira Code" w:cs="Times New Roman"/>
+          <w:color w:val="BBBBBB"/>
+          <w:sz w:val="21"/>
+          <w:szCs w:val="21"/>
+        </w:rPr>
+        <w:t>    component</w:t>
+      </w:r>
+      <w:r>
+        <w:rPr>
+          <w:rFonts w:ascii="Fira Code" w:eastAsia="Times New Roman" w:hAnsi="Fira Code" w:cs="Times New Roman"/>
+          <w:color w:val="56B6C2"/>
+          <w:sz w:val="21"/>
+          <w:szCs w:val="21"/>
+        </w:rPr>
+        <w:t>:</w:t>
+      </w:r>
+      <w:r>
+        <w:rPr>
+          <w:rFonts w:ascii="Fira Code" w:eastAsia="Times New Roman" w:hAnsi="Fira Code" w:cs="Times New Roman"/>
+          <w:color w:val="BBBBBB"/>
+          <w:sz w:val="21"/>
+          <w:szCs w:val="21"/>
+        </w:rPr>
+        <w:t> </w:t>
+      </w:r>
+      <w:r>
+        <w:rPr>
+          <w:rFonts w:ascii="Fira Code" w:eastAsia="Times New Roman" w:hAnsi="Fira Code" w:cs="Times New Roman"/>
+          <w:color w:val="ABB2BF"/>
+          <w:sz w:val="21"/>
+          <w:szCs w:val="21"/>
+        </w:rPr>
+        <w:t>Chat,</w:t>
+      </w:r>
+    </w:p>
+    <w:p>
+      <w:pPr>
+        <w:shd w:val="clear" w:color="auto" w:fill="282C34"/>
+        <w:spacing w:after="0" w:line="345" w:lineRule="atLeast"/>
+        <w:rPr>
+          <w:rFonts w:ascii="Fira Code" w:eastAsia="Times New Roman" w:hAnsi="Fira Code" w:cs="Times New Roman"/>
+          <w:color w:val="ABB2BF"/>
+          <w:sz w:val="21"/>
+          <w:szCs w:val="21"/>
+        </w:rPr>
+      </w:pPr>
+      <w:r>
+        <w:rPr>
+          <w:rFonts w:ascii="Fira Code" w:eastAsia="Times New Roman" w:hAnsi="Fira Code" w:cs="Times New Roman"/>
+          <w:color w:val="BBBBBB"/>
+          <w:sz w:val="21"/>
+          <w:szCs w:val="21"/>
+        </w:rPr>
+        <w:t>    </w:t>
+      </w:r>
+      <w:proofErr w:type="spellStart"/>
+      <w:proofErr w:type="gramStart"/>
+      <w:r>
+        <w:rPr>
+          <w:rFonts w:ascii="Fira Code" w:eastAsia="Times New Roman" w:hAnsi="Fira Code" w:cs="Times New Roman"/>
+          <w:color w:val="BBBBBB"/>
+          <w:sz w:val="21"/>
+          <w:szCs w:val="21"/>
+        </w:rPr>
+        <w:t>props</w:t>
+      </w:r>
+      <w:r>
+        <w:rPr>
+          <w:rFonts w:ascii="Fira Code" w:eastAsia="Times New Roman" w:hAnsi="Fira Code" w:cs="Times New Roman"/>
+          <w:color w:val="56B6C2"/>
+          <w:sz w:val="21"/>
+          <w:szCs w:val="21"/>
+        </w:rPr>
+        <w:t>:</w:t>
+      </w:r>
+      <w:r>
+        <w:rPr>
+          <w:rFonts w:ascii="Fira Code" w:eastAsia="Times New Roman" w:hAnsi="Fira Code" w:cs="Times New Roman"/>
+          <w:color w:val="D19A66"/>
+          <w:sz w:val="21"/>
+          <w:szCs w:val="21"/>
+        </w:rPr>
+        <w:t>true</w:t>
+      </w:r>
+      <w:proofErr w:type="spellEnd"/>
+      <w:proofErr w:type="gramEnd"/>
+      <w:r>
+        <w:rPr>
+          <w:rFonts w:ascii="Fira Code" w:eastAsia="Times New Roman" w:hAnsi="Fira Code" w:cs="Times New Roman"/>
+          <w:color w:val="ABB2BF"/>
+          <w:sz w:val="21"/>
+          <w:szCs w:val="21"/>
+        </w:rPr>
+        <w:t>,</w:t>
+      </w:r>
+    </w:p>
+    <w:p>
+      <w:pPr>
+        <w:shd w:val="clear" w:color="auto" w:fill="282C34"/>
+        <w:spacing w:after="0" w:line="345" w:lineRule="atLeast"/>
+        <w:rPr>
+          <w:rFonts w:ascii="Fira Code" w:eastAsia="Times New Roman" w:hAnsi="Fira Code" w:cs="Times New Roman"/>
+          <w:color w:val="BBBBBB"/>
+          <w:sz w:val="21"/>
+          <w:szCs w:val="21"/>
+        </w:rPr>
+      </w:pPr>
+      <w:r>
+        <w:rPr>
+          <w:rFonts w:ascii="Fira Code" w:eastAsia="Times New Roman" w:hAnsi="Fira Code" w:cs="Times New Roman"/>
+          <w:color w:val="ABB2BF"/>
+          <w:sz w:val="21"/>
+          <w:szCs w:val="21"/>
+        </w:rPr>
+        <w:t>}</w:t>
+      </w:r>
+    </w:p>
+    <w:p>
+      <w:pPr>
+        <w:rPr>
+          <w:sz w:val="28"/>
+          <w:szCs w:val="28"/>
+          <w:lang w:bidi="ar-EG"/>
+        </w:rPr>
+      </w:pPr>
+    </w:p>
+    <w:p>
+      <w:pPr>
+        <w:rPr>
+          <w:sz w:val="28"/>
+          <w:szCs w:val="28"/>
+          <w:lang w:bidi="ar-EG"/>
+        </w:rPr>
+      </w:pPr>
+      <w:r>
+        <w:rPr>
+          <w:sz w:val="28"/>
+          <w:szCs w:val="28"/>
+          <w:lang w:bidi="ar-EG"/>
+        </w:rPr>
+        <w:t>From any component</w:t>
+      </w:r>
+    </w:p>
+    <w:p>
+      <w:pPr>
+        <w:shd w:val="clear" w:color="auto" w:fill="282C34"/>
+        <w:spacing w:after="0" w:line="345" w:lineRule="atLeast"/>
+        <w:rPr>
+          <w:rFonts w:ascii="Fira Code" w:eastAsia="Times New Roman" w:hAnsi="Fira Code" w:cs="Times New Roman"/>
+          <w:color w:val="E06C75"/>
+          <w:sz w:val="21"/>
+          <w:szCs w:val="21"/>
+        </w:rPr>
+      </w:pPr>
+    </w:p>
+    <w:p>
+      <w:pPr>
+        <w:shd w:val="clear" w:color="auto" w:fill="282C34"/>
+        <w:spacing w:after="0" w:line="345" w:lineRule="atLeast"/>
+        <w:rPr>
+          <w:rFonts w:ascii="Fira Code" w:eastAsia="Times New Roman" w:hAnsi="Fira Code" w:cs="Times New Roman"/>
+          <w:color w:val="E06C75"/>
+          <w:sz w:val="21"/>
+          <w:szCs w:val="21"/>
+        </w:rPr>
+      </w:pPr>
+      <w:proofErr w:type="gramStart"/>
+      <w:r>
+        <w:rPr>
+          <w:rFonts w:ascii="Fira Code" w:eastAsia="Times New Roman" w:hAnsi="Fira Code" w:cs="Times New Roman"/>
+          <w:color w:val="E06C75"/>
+          <w:sz w:val="21"/>
+          <w:szCs w:val="21"/>
+        </w:rPr>
+        <w:t>this</w:t>
+      </w:r>
+      <w:r>
+        <w:rPr>
+          <w:rFonts w:ascii="Fira Code" w:eastAsia="Times New Roman" w:hAnsi="Fira Code" w:cs="Times New Roman"/>
+          <w:color w:val="ABB2BF"/>
+          <w:sz w:val="21"/>
+          <w:szCs w:val="21"/>
+        </w:rPr>
+        <w:t>.</w:t>
+      </w:r>
+      <w:r>
+        <w:rPr>
+          <w:rFonts w:ascii="Fira Code" w:eastAsia="Times New Roman" w:hAnsi="Fira Code" w:cs="Times New Roman"/>
+          <w:color w:val="E06C75"/>
+          <w:sz w:val="21"/>
+          <w:szCs w:val="21"/>
+        </w:rPr>
+        <w:t>$</w:t>
+      </w:r>
+      <w:proofErr w:type="gramEnd"/>
+      <w:r>
+        <w:rPr>
+          <w:rFonts w:ascii="Fira Code" w:eastAsia="Times New Roman" w:hAnsi="Fira Code" w:cs="Times New Roman"/>
+          <w:color w:val="E06C75"/>
+          <w:sz w:val="21"/>
+          <w:szCs w:val="21"/>
+        </w:rPr>
+        <w:t>router</w:t>
+      </w:r>
+      <w:r>
+        <w:rPr>
+          <w:rFonts w:ascii="Fira Code" w:eastAsia="Times New Roman" w:hAnsi="Fira Code" w:cs="Times New Roman"/>
+          <w:color w:val="ABB2BF"/>
+          <w:sz w:val="21"/>
+          <w:szCs w:val="21"/>
+        </w:rPr>
+        <w:t>.</w:t>
+      </w:r>
+      <w:r>
+        <w:rPr>
+          <w:rFonts w:ascii="Fira Code" w:eastAsia="Times New Roman" w:hAnsi="Fira Code" w:cs="Times New Roman"/>
+          <w:color w:val="61AFEF"/>
+          <w:sz w:val="21"/>
+          <w:szCs w:val="21"/>
+        </w:rPr>
+        <w:t>push</w:t>
+      </w:r>
+      <w:r>
+        <w:rPr>
+          <w:rFonts w:ascii="Fira Code" w:eastAsia="Times New Roman" w:hAnsi="Fira Code" w:cs="Times New Roman"/>
+          <w:color w:val="ABB2BF"/>
+          <w:sz w:val="21"/>
+          <w:szCs w:val="21"/>
+        </w:rPr>
+        <w:t>({name</w:t>
+      </w:r>
+      <w:r>
+        <w:rPr>
+          <w:rFonts w:ascii="Fira Code" w:eastAsia="Times New Roman" w:hAnsi="Fira Code" w:cs="Times New Roman"/>
+          <w:color w:val="56B6C2"/>
+          <w:sz w:val="21"/>
+          <w:szCs w:val="21"/>
+        </w:rPr>
+        <w:t>:</w:t>
+      </w:r>
+      <w:r>
+        <w:rPr>
+          <w:rFonts w:ascii="Fira Code" w:eastAsia="Times New Roman" w:hAnsi="Fira Code" w:cs="Times New Roman"/>
+          <w:color w:val="98C379"/>
+          <w:sz w:val="21"/>
+          <w:szCs w:val="21"/>
+        </w:rPr>
+        <w:t>"</w:t>
+      </w:r>
+      <w:r>
+        <w:rPr>
+          <w:rFonts w:ascii="Fira Code" w:eastAsia="Times New Roman" w:hAnsi="Fira Code" w:cs="Times New Roman"/>
+          <w:color w:val="98C379"/>
+          <w:sz w:val="21"/>
+          <w:szCs w:val="21"/>
+        </w:rPr>
+        <w:t>ComponentName</w:t>
+      </w:r>
+      <w:r>
+        <w:rPr>
+          <w:rFonts w:ascii="Fira Code" w:eastAsia="Times New Roman" w:hAnsi="Fira Code" w:cs="Times New Roman"/>
+          <w:color w:val="98C379"/>
+          <w:sz w:val="21"/>
+          <w:szCs w:val="21"/>
+        </w:rPr>
+        <w:t>"</w:t>
+      </w:r>
+      <w:r>
+        <w:rPr>
+          <w:rFonts w:ascii="Fira Code" w:eastAsia="Times New Roman" w:hAnsi="Fira Code" w:cs="Times New Roman"/>
+          <w:color w:val="ABB2BF"/>
+          <w:sz w:val="21"/>
+          <w:szCs w:val="21"/>
+        </w:rPr>
+        <w:t>, params</w:t>
+      </w:r>
+      <w:r>
+        <w:rPr>
+          <w:rFonts w:ascii="Fira Code" w:eastAsia="Times New Roman" w:hAnsi="Fira Code" w:cs="Times New Roman"/>
+          <w:color w:val="56B6C2"/>
+          <w:sz w:val="21"/>
+          <w:szCs w:val="21"/>
+        </w:rPr>
+        <w:t>:</w:t>
+      </w:r>
+      <w:r>
+        <w:rPr>
+          <w:rFonts w:ascii="Fira Code" w:eastAsia="Times New Roman" w:hAnsi="Fira Code" w:cs="Times New Roman"/>
+          <w:color w:val="ABB2BF"/>
+          <w:sz w:val="21"/>
+          <w:szCs w:val="21"/>
+        </w:rPr>
+        <w:t>{name</w:t>
+      </w:r>
+      <w:r>
+        <w:rPr>
+          <w:rFonts w:ascii="Fira Code" w:eastAsia="Times New Roman" w:hAnsi="Fira Code" w:cs="Times New Roman"/>
+          <w:color w:val="56B6C2"/>
+          <w:sz w:val="21"/>
+          <w:szCs w:val="21"/>
+        </w:rPr>
+        <w:t>:</w:t>
+      </w:r>
+      <w:r>
+        <w:rPr>
+          <w:rFonts w:ascii="Fira Code" w:eastAsia="Times New Roman" w:hAnsi="Fira Code" w:cs="Times New Roman"/>
+          <w:color w:val="E06C75"/>
+          <w:sz w:val="21"/>
+          <w:szCs w:val="21"/>
+        </w:rPr>
+        <w:t>this</w:t>
+      </w:r>
+      <w:r>
+        <w:rPr>
+          <w:rFonts w:ascii="Fira Code" w:eastAsia="Times New Roman" w:hAnsi="Fira Code" w:cs="Times New Roman"/>
+          <w:color w:val="ABB2BF"/>
+          <w:sz w:val="21"/>
+          <w:szCs w:val="21"/>
+        </w:rPr>
+        <w:t>.</w:t>
+      </w:r>
+      <w:r>
+        <w:rPr>
+          <w:rFonts w:ascii="Fira Code" w:eastAsia="Times New Roman" w:hAnsi="Fira Code" w:cs="Times New Roman"/>
+          <w:color w:val="E06C75"/>
+          <w:sz w:val="21"/>
+          <w:szCs w:val="21"/>
+        </w:rPr>
+        <w:t>name</w:t>
+      </w:r>
+      <w:r>
+        <w:rPr>
+          <w:rFonts w:ascii="Fira Code" w:eastAsia="Times New Roman" w:hAnsi="Fira Code" w:cs="Times New Roman"/>
+          <w:color w:val="ABB2BF"/>
+          <w:sz w:val="21"/>
+          <w:szCs w:val="21"/>
+        </w:rPr>
+        <w:t>,fullDate</w:t>
+      </w:r>
+      <w:r>
+        <w:rPr>
+          <w:rFonts w:ascii="Fira Code" w:eastAsia="Times New Roman" w:hAnsi="Fira Code" w:cs="Times New Roman"/>
+          <w:color w:val="56B6C2"/>
+          <w:sz w:val="21"/>
+          <w:szCs w:val="21"/>
+        </w:rPr>
+        <w:t>:</w:t>
+      </w:r>
+      <w:r>
+        <w:rPr>
+          <w:rFonts w:ascii="Fira Code" w:eastAsia="Times New Roman" w:hAnsi="Fira Code" w:cs="Times New Roman"/>
+          <w:color w:val="E06C75"/>
+          <w:sz w:val="21"/>
+          <w:szCs w:val="21"/>
+        </w:rPr>
+        <w:t>this</w:t>
+      </w:r>
+      <w:r>
+        <w:rPr>
+          <w:rFonts w:ascii="Fira Code" w:eastAsia="Times New Roman" w:hAnsi="Fira Code" w:cs="Times New Roman"/>
+          <w:color w:val="ABB2BF"/>
+          <w:sz w:val="21"/>
+          <w:szCs w:val="21"/>
+        </w:rPr>
+        <w:t>.</w:t>
+      </w:r>
+      <w:r>
+        <w:rPr>
+          <w:rFonts w:ascii="Fira Code" w:eastAsia="Times New Roman" w:hAnsi="Fira Code" w:cs="Times New Roman"/>
+          <w:color w:val="E06C75"/>
+          <w:sz w:val="21"/>
+          <w:szCs w:val="21"/>
+        </w:rPr>
+        <w:t>fullDate</w:t>
+      </w:r>
+    </w:p>
+    <w:p>
+      <w:pPr>
+        <w:shd w:val="clear" w:color="auto" w:fill="282C34"/>
+        <w:spacing w:after="0" w:line="345" w:lineRule="atLeast"/>
+        <w:rPr>
+          <w:rFonts w:ascii="Fira Code" w:eastAsia="Times New Roman" w:hAnsi="Fira Code" w:cs="Times New Roman"/>
+          <w:color w:val="BBBBBB"/>
+          <w:sz w:val="27"/>
+          <w:szCs w:val="27"/>
+        </w:rPr>
+      </w:pPr>
+      <w:bookmarkStart w:id="0" w:name="_GoBack"/>
+      <w:bookmarkEnd w:id="0"/>
+    </w:p>
+    <w:p>
+      <w:pPr>
+        <w:rPr>
+          <w:sz w:val="30"/>
+          <w:szCs w:val="30"/>
+          <w:lang w:bidi="ar-EG"/>
+        </w:rPr>
+      </w:pPr>
+    </w:p>
+    <w:p>
+      <w:pPr>
+        <w:rPr>
+          <w:sz w:val="30"/>
+          <w:szCs w:val="30"/>
+          <w:lang w:bidi="ar-EG"/>
+        </w:rPr>
+      </w:pPr>
+      <w:r>
+        <w:rPr>
+          <w:sz w:val="30"/>
+          <w:szCs w:val="30"/>
+          <w:lang w:bidi="ar-EG"/>
+        </w:rPr>
+        <w:t xml:space="preserve">and for sure </w:t>
+      </w:r>
+      <w:r>
+        <w:rPr>
+          <w:sz w:val="30"/>
+          <w:szCs w:val="30"/>
+          <w:lang w:bidi="ar-EG"/>
+        </w:rPr>
+        <w:t>receive</w:t>
+      </w:r>
+      <w:r>
+        <w:rPr>
+          <w:sz w:val="30"/>
+          <w:szCs w:val="30"/>
+          <w:lang w:bidi="ar-EG"/>
+        </w:rPr>
+        <w:t xml:space="preserve"> </w:t>
+      </w:r>
+      <w:r>
+        <w:rPr>
+          <w:sz w:val="30"/>
+          <w:szCs w:val="30"/>
+          <w:lang w:bidi="ar-EG"/>
+        </w:rPr>
+        <w:t>the values in pros</w:t>
+      </w:r>
+    </w:p>
+    <w:p>
+      <w:pPr>
+        <w:shd w:val="clear" w:color="auto" w:fill="282C34"/>
+        <w:spacing w:after="0" w:line="345" w:lineRule="atLeast"/>
+        <w:rPr>
+          <w:rFonts w:ascii="Fira Code" w:eastAsia="Times New Roman" w:hAnsi="Fira Code" w:cs="Times New Roman"/>
+          <w:color w:val="98C379"/>
+          <w:sz w:val="23"/>
+          <w:szCs w:val="23"/>
+        </w:rPr>
+      </w:pPr>
+      <w:r>
+        <w:rPr>
+          <w:rFonts w:ascii="Fira Code" w:eastAsia="Times New Roman" w:hAnsi="Fira Code" w:cs="Times New Roman"/>
+          <w:color w:val="BBBBBB"/>
+          <w:sz w:val="23"/>
+          <w:szCs w:val="23"/>
+        </w:rPr>
+        <w:t>props</w:t>
+      </w:r>
+      <w:r>
+        <w:rPr>
+          <w:rFonts w:ascii="Fira Code" w:eastAsia="Times New Roman" w:hAnsi="Fira Code" w:cs="Times New Roman"/>
+          <w:color w:val="56B6C2"/>
+          <w:sz w:val="23"/>
+          <w:szCs w:val="23"/>
+        </w:rPr>
+        <w:t>:</w:t>
+      </w:r>
+      <w:r>
+        <w:rPr>
+          <w:rFonts w:ascii="Fira Code" w:eastAsia="Times New Roman" w:hAnsi="Fira Code" w:cs="Times New Roman"/>
+          <w:color w:val="BBBBBB"/>
+          <w:sz w:val="23"/>
+          <w:szCs w:val="23"/>
+        </w:rPr>
+        <w:t> </w:t>
+      </w:r>
+      <w:r>
+        <w:rPr>
+          <w:rFonts w:ascii="Fira Code" w:eastAsia="Times New Roman" w:hAnsi="Fira Code" w:cs="Times New Roman"/>
+          <w:color w:val="ABB2BF"/>
+          <w:sz w:val="23"/>
+          <w:szCs w:val="23"/>
+        </w:rPr>
+        <w:t>[</w:t>
+      </w:r>
+      <w:r>
+        <w:rPr>
+          <w:rFonts w:ascii="Fira Code" w:eastAsia="Times New Roman" w:hAnsi="Fira Code" w:cs="Times New Roman"/>
+          <w:color w:val="98C379"/>
+          <w:sz w:val="23"/>
+          <w:szCs w:val="23"/>
+        </w:rPr>
+        <w:t>'name'</w:t>
+      </w:r>
+      <w:r>
+        <w:rPr>
+          <w:rFonts w:ascii="Fira Code" w:eastAsia="Times New Roman" w:hAnsi="Fira Code" w:cs="Times New Roman"/>
+          <w:color w:val="ABB2BF"/>
+          <w:sz w:val="23"/>
+          <w:szCs w:val="23"/>
+        </w:rPr>
+        <w:t>,</w:t>
+      </w:r>
+      <w:r>
+        <w:rPr>
+          <w:rFonts w:ascii="Fira Code" w:eastAsia="Times New Roman" w:hAnsi="Fira Code" w:cs="Times New Roman"/>
+          <w:color w:val="98C379"/>
+          <w:sz w:val="23"/>
+          <w:szCs w:val="23"/>
+        </w:rPr>
+        <w:t>'</w:t>
+      </w:r>
+      <w:proofErr w:type="spellStart"/>
+      <w:r>
+        <w:rPr>
+          <w:rFonts w:ascii="Fira Code" w:eastAsia="Times New Roman" w:hAnsi="Fira Code" w:cs="Times New Roman"/>
+          <w:color w:val="98C379"/>
+          <w:sz w:val="23"/>
+          <w:szCs w:val="23"/>
+        </w:rPr>
+        <w:t>fullDate</w:t>
+      </w:r>
+      <w:proofErr w:type="spellEnd"/>
+      <w:r>
+        <w:rPr>
+          <w:rFonts w:ascii="Fira Code" w:eastAsia="Times New Roman" w:hAnsi="Fira Code" w:cs="Times New Roman"/>
+          <w:color w:val="98C379"/>
+          <w:sz w:val="23"/>
+          <w:szCs w:val="23"/>
+        </w:rPr>
+        <w:t>'</w:t>
+      </w:r>
+      <w:r>
+        <w:rPr>
+          <w:rFonts w:ascii="Fira Code" w:eastAsia="Times New Roman" w:hAnsi="Fira Code" w:cs="Times New Roman"/>
+          <w:color w:val="ABB2BF"/>
+          <w:sz w:val="23"/>
+          <w:szCs w:val="23"/>
+        </w:rPr>
+        <w:t>]</w:t>
+      </w:r>
+    </w:p>
+    <w:p>
+      <w:pPr>
+        <w:rPr>
+          <w:sz w:val="30"/>
+          <w:szCs w:val="30"/>
+          <w:lang w:bidi="ar-EG"/>
+        </w:rPr>
+      </w:pPr>
+      <w:r>
+        <w:rPr>
+          <w:sz w:val="30"/>
+          <w:szCs w:val="30"/>
+          <w:lang w:bidi="ar-EG"/>
+        </w:rPr>
+        <w:br w:type="page"/>
+      </w:r>
     </w:p>
     <w:p>
       <w:pPr>

</xml_diff>